<commit_message>
Pabeigta jaunā 3 nodala
</commit_message>
<xml_diff>
--- a/Gustavs_Narvils_KV_Darbs.docx
+++ b/Gustavs_Narvils_KV_Darbs.docx
@@ -28,7 +28,7 @@
             <v:path o:extrusionok="f" gradientshapeok="t" o:connecttype="rect"/>
             <o:lock v:ext="edit" aspectratio="t"/>
           </v:shapetype>
-          <v:shape id="_x0000_i1025" type="#_x0000_t75" style="width:184.2pt;height:79.8pt">
+          <v:shape id="_x0000_i1025" type="#_x0000_t75" style="width:151.8pt;height:66pt">
             <v:imagedata r:id="rId8" o:title="unnamed" croptop="21083f" cropbottom="17190f" cropright="639f"/>
           </v:shape>
         </w:pict>
@@ -36,7 +36,7 @@
     </w:p>
     <w:p>
       <w:pPr>
-        <w:spacing w:after="2400"/>
+        <w:spacing w:after="2640"/>
         <w:ind w:firstLine="0"/>
         <w:jc w:val="center"/>
         <w:rPr>
@@ -229,7 +229,21 @@
           <w:sz w:val="28"/>
           <w:szCs w:val="28"/>
         </w:rPr>
-        <w:t>Eksāmena datums 2024. gada 20. Jūnijs</w:t>
+        <w:t xml:space="preserve">Eksāmena datums 2024. gada 20. </w:t>
+      </w:r>
+      <w:r>
+        <w:rPr>
+          <w:sz w:val="28"/>
+          <w:szCs w:val="28"/>
+        </w:rPr>
+        <w:t>j</w:t>
+      </w:r>
+      <w:r>
+        <w:rPr>
+          <w:sz w:val="28"/>
+          <w:szCs w:val="28"/>
+        </w:rPr>
+        <w:t>ūnijs</w:t>
       </w:r>
     </w:p>
     <w:p>
@@ -296,7 +310,7 @@
             <w:tabs>
               <w:tab w:val="right" w:leader="dot" w:pos="9344"/>
             </w:tabs>
-            <w:ind w:firstLine="720"/>
+            <w:ind w:firstLine="0"/>
             <w:jc w:val="left"/>
             <w:rPr>
               <w:rFonts w:asciiTheme="minorHAnsi" w:eastAsiaTheme="minorEastAsia" w:hAnsiTheme="minorHAnsi"/>
@@ -308,9 +322,6 @@
             </w:rPr>
           </w:pPr>
           <w:r>
-            <w:t xml:space="preserve">  </w:t>
-          </w:r>
-          <w:r>
             <w:fldChar w:fldCharType="begin"/>
           </w:r>
           <w:r>
@@ -383,6 +394,7 @@
             <w:tabs>
               <w:tab w:val="right" w:leader="dot" w:pos="9344"/>
             </w:tabs>
+            <w:ind w:firstLine="0"/>
             <w:rPr>
               <w:rFonts w:asciiTheme="minorHAnsi" w:eastAsiaTheme="minorEastAsia" w:hAnsiTheme="minorHAnsi"/>
               <w:noProof/>
@@ -456,6 +468,7 @@
             <w:tabs>
               <w:tab w:val="right" w:leader="dot" w:pos="9344"/>
             </w:tabs>
+            <w:ind w:firstLine="0"/>
             <w:rPr>
               <w:rFonts w:asciiTheme="minorHAnsi" w:eastAsiaTheme="minorEastAsia" w:hAnsiTheme="minorHAnsi"/>
               <w:noProof/>
@@ -529,6 +542,7 @@
             <w:tabs>
               <w:tab w:val="right" w:leader="dot" w:pos="9344"/>
             </w:tabs>
+            <w:ind w:firstLine="0"/>
             <w:rPr>
               <w:rFonts w:asciiTheme="minorHAnsi" w:eastAsiaTheme="minorEastAsia" w:hAnsiTheme="minorHAnsi"/>
               <w:noProof/>
@@ -602,6 +616,7 @@
             <w:tabs>
               <w:tab w:val="right" w:leader="dot" w:pos="9344"/>
             </w:tabs>
+            <w:ind w:firstLine="0"/>
             <w:rPr>
               <w:rFonts w:asciiTheme="minorHAnsi" w:eastAsiaTheme="minorEastAsia" w:hAnsiTheme="minorHAnsi"/>
               <w:noProof/>
@@ -675,6 +690,7 @@
             <w:tabs>
               <w:tab w:val="right" w:leader="dot" w:pos="9344"/>
             </w:tabs>
+            <w:ind w:firstLine="0"/>
             <w:rPr>
               <w:rFonts w:asciiTheme="minorHAnsi" w:eastAsiaTheme="minorEastAsia" w:hAnsiTheme="minorHAnsi"/>
               <w:noProof/>
@@ -748,6 +764,7 @@
             <w:tabs>
               <w:tab w:val="right" w:leader="dot" w:pos="9344"/>
             </w:tabs>
+            <w:ind w:firstLine="0"/>
             <w:rPr>
               <w:rFonts w:asciiTheme="minorHAnsi" w:eastAsiaTheme="minorEastAsia" w:hAnsiTheme="minorHAnsi"/>
               <w:noProof/>
@@ -821,6 +838,7 @@
             <w:tabs>
               <w:tab w:val="right" w:leader="dot" w:pos="9344"/>
             </w:tabs>
+            <w:ind w:firstLine="0"/>
             <w:rPr>
               <w:rFonts w:asciiTheme="minorHAnsi" w:eastAsiaTheme="minorEastAsia" w:hAnsiTheme="minorHAnsi"/>
               <w:noProof/>
@@ -894,6 +912,7 @@
             <w:tabs>
               <w:tab w:val="right" w:leader="dot" w:pos="9344"/>
             </w:tabs>
+            <w:ind w:firstLine="0"/>
             <w:rPr>
               <w:rFonts w:asciiTheme="minorHAnsi" w:eastAsiaTheme="minorEastAsia" w:hAnsiTheme="minorHAnsi"/>
               <w:noProof/>
@@ -967,6 +986,7 @@
             <w:tabs>
               <w:tab w:val="right" w:leader="dot" w:pos="9344"/>
             </w:tabs>
+            <w:ind w:firstLine="0"/>
             <w:rPr>
               <w:rFonts w:asciiTheme="minorHAnsi" w:eastAsiaTheme="minorEastAsia" w:hAnsiTheme="minorHAnsi"/>
               <w:noProof/>
@@ -1040,6 +1060,7 @@
             <w:tabs>
               <w:tab w:val="right" w:leader="dot" w:pos="9344"/>
             </w:tabs>
+            <w:ind w:firstLine="0"/>
             <w:rPr>
               <w:rFonts w:asciiTheme="minorHAnsi" w:eastAsiaTheme="minorEastAsia" w:hAnsiTheme="minorHAnsi"/>
               <w:noProof/>
@@ -1113,6 +1134,7 @@
             <w:tabs>
               <w:tab w:val="right" w:leader="dot" w:pos="9344"/>
             </w:tabs>
+            <w:ind w:firstLine="0"/>
             <w:rPr>
               <w:rFonts w:asciiTheme="minorHAnsi" w:eastAsiaTheme="minorEastAsia" w:hAnsiTheme="minorHAnsi"/>
               <w:noProof/>
@@ -1186,6 +1208,7 @@
             <w:tabs>
               <w:tab w:val="right" w:leader="dot" w:pos="9344"/>
             </w:tabs>
+            <w:ind w:firstLine="0"/>
             <w:rPr>
               <w:rFonts w:asciiTheme="minorHAnsi" w:eastAsiaTheme="minorEastAsia" w:hAnsiTheme="minorHAnsi"/>
               <w:noProof/>
@@ -1259,6 +1282,7 @@
             <w:tabs>
               <w:tab w:val="right" w:leader="dot" w:pos="9344"/>
             </w:tabs>
+            <w:ind w:firstLine="0"/>
             <w:rPr>
               <w:rFonts w:asciiTheme="minorHAnsi" w:eastAsiaTheme="minorEastAsia" w:hAnsiTheme="minorHAnsi"/>
               <w:noProof/>
@@ -1332,6 +1356,7 @@
             <w:tabs>
               <w:tab w:val="right" w:leader="dot" w:pos="9344"/>
             </w:tabs>
+            <w:ind w:firstLine="0"/>
             <w:rPr>
               <w:rFonts w:asciiTheme="minorHAnsi" w:eastAsiaTheme="minorEastAsia" w:hAnsiTheme="minorHAnsi"/>
               <w:noProof/>
@@ -1405,6 +1430,7 @@
             <w:tabs>
               <w:tab w:val="right" w:leader="dot" w:pos="9344"/>
             </w:tabs>
+            <w:ind w:firstLine="0"/>
             <w:rPr>
               <w:rFonts w:asciiTheme="minorHAnsi" w:eastAsiaTheme="minorEastAsia" w:hAnsiTheme="minorHAnsi"/>
               <w:noProof/>
@@ -1478,6 +1504,7 @@
             <w:tabs>
               <w:tab w:val="right" w:leader="dot" w:pos="9344"/>
             </w:tabs>
+            <w:ind w:firstLine="0"/>
             <w:rPr>
               <w:rFonts w:asciiTheme="minorHAnsi" w:eastAsiaTheme="minorEastAsia" w:hAnsiTheme="minorHAnsi"/>
               <w:noProof/>
@@ -1551,6 +1578,7 @@
             <w:tabs>
               <w:tab w:val="right" w:leader="dot" w:pos="9344"/>
             </w:tabs>
+            <w:ind w:firstLine="0"/>
             <w:rPr>
               <w:rFonts w:asciiTheme="minorHAnsi" w:eastAsiaTheme="minorEastAsia" w:hAnsiTheme="minorHAnsi"/>
               <w:noProof/>
@@ -1624,6 +1652,7 @@
             <w:tabs>
               <w:tab w:val="right" w:leader="dot" w:pos="9344"/>
             </w:tabs>
+            <w:ind w:firstLine="0"/>
             <w:rPr>
               <w:rFonts w:asciiTheme="minorHAnsi" w:eastAsiaTheme="minorEastAsia" w:hAnsiTheme="minorHAnsi"/>
               <w:noProof/>
@@ -1697,6 +1726,7 @@
             <w:tabs>
               <w:tab w:val="right" w:leader="dot" w:pos="9344"/>
             </w:tabs>
+            <w:ind w:firstLine="0"/>
             <w:rPr>
               <w:rFonts w:asciiTheme="minorHAnsi" w:eastAsiaTheme="minorEastAsia" w:hAnsiTheme="minorHAnsi"/>
               <w:noProof/>
@@ -1770,6 +1800,7 @@
             <w:tabs>
               <w:tab w:val="right" w:leader="dot" w:pos="9344"/>
             </w:tabs>
+            <w:ind w:firstLine="0"/>
             <w:rPr>
               <w:rFonts w:asciiTheme="minorHAnsi" w:eastAsiaTheme="minorEastAsia" w:hAnsiTheme="minorHAnsi"/>
               <w:noProof/>
@@ -1843,6 +1874,7 @@
             <w:tabs>
               <w:tab w:val="right" w:leader="dot" w:pos="9344"/>
             </w:tabs>
+            <w:ind w:firstLine="0"/>
             <w:rPr>
               <w:rFonts w:asciiTheme="minorHAnsi" w:eastAsiaTheme="minorEastAsia" w:hAnsiTheme="minorHAnsi"/>
               <w:noProof/>
@@ -1916,6 +1948,7 @@
             <w:tabs>
               <w:tab w:val="right" w:leader="dot" w:pos="9344"/>
             </w:tabs>
+            <w:ind w:firstLine="0"/>
             <w:rPr>
               <w:rFonts w:asciiTheme="minorHAnsi" w:eastAsiaTheme="minorEastAsia" w:hAnsiTheme="minorHAnsi"/>
               <w:noProof/>
@@ -1989,6 +2022,7 @@
             <w:tabs>
               <w:tab w:val="right" w:leader="dot" w:pos="9344"/>
             </w:tabs>
+            <w:ind w:firstLine="0"/>
             <w:rPr>
               <w:rFonts w:asciiTheme="minorHAnsi" w:eastAsiaTheme="minorEastAsia" w:hAnsiTheme="minorHAnsi"/>
               <w:noProof/>
@@ -2062,6 +2096,7 @@
             <w:tabs>
               <w:tab w:val="right" w:leader="dot" w:pos="9344"/>
             </w:tabs>
+            <w:ind w:firstLine="0"/>
             <w:rPr>
               <w:rFonts w:asciiTheme="minorHAnsi" w:eastAsiaTheme="minorEastAsia" w:hAnsiTheme="minorHAnsi"/>
               <w:noProof/>
@@ -2135,6 +2170,7 @@
             <w:tabs>
               <w:tab w:val="right" w:leader="dot" w:pos="9344"/>
             </w:tabs>
+            <w:ind w:firstLine="0"/>
             <w:rPr>
               <w:rFonts w:asciiTheme="minorHAnsi" w:eastAsiaTheme="minorEastAsia" w:hAnsiTheme="minorHAnsi"/>
               <w:noProof/>
@@ -2208,6 +2244,7 @@
             <w:tabs>
               <w:tab w:val="right" w:leader="dot" w:pos="9344"/>
             </w:tabs>
+            <w:ind w:firstLine="0"/>
             <w:rPr>
               <w:rFonts w:asciiTheme="minorHAnsi" w:eastAsiaTheme="minorEastAsia" w:hAnsiTheme="minorHAnsi"/>
               <w:noProof/>
@@ -2281,6 +2318,7 @@
             <w:tabs>
               <w:tab w:val="right" w:leader="dot" w:pos="9344"/>
             </w:tabs>
+            <w:ind w:firstLine="0"/>
             <w:rPr>
               <w:rFonts w:asciiTheme="minorHAnsi" w:eastAsiaTheme="minorEastAsia" w:hAnsiTheme="minorHAnsi"/>
               <w:noProof/>
@@ -2354,6 +2392,7 @@
             <w:tabs>
               <w:tab w:val="right" w:leader="dot" w:pos="9344"/>
             </w:tabs>
+            <w:ind w:firstLine="0"/>
             <w:rPr>
               <w:rFonts w:asciiTheme="minorHAnsi" w:eastAsiaTheme="minorEastAsia" w:hAnsiTheme="minorHAnsi"/>
               <w:noProof/>
@@ -2427,6 +2466,7 @@
             <w:tabs>
               <w:tab w:val="right" w:leader="dot" w:pos="9344"/>
             </w:tabs>
+            <w:ind w:firstLine="0"/>
             <w:rPr>
               <w:rFonts w:asciiTheme="minorHAnsi" w:eastAsiaTheme="minorEastAsia" w:hAnsiTheme="minorHAnsi"/>
               <w:noProof/>
@@ -2500,6 +2540,7 @@
             <w:tabs>
               <w:tab w:val="right" w:leader="dot" w:pos="9344"/>
             </w:tabs>
+            <w:ind w:firstLine="0"/>
             <w:rPr>
               <w:rFonts w:asciiTheme="minorHAnsi" w:eastAsiaTheme="minorEastAsia" w:hAnsiTheme="minorHAnsi"/>
               <w:noProof/>
@@ -2573,6 +2614,7 @@
             <w:tabs>
               <w:tab w:val="right" w:leader="dot" w:pos="9344"/>
             </w:tabs>
+            <w:ind w:firstLine="0"/>
             <w:rPr>
               <w:rFonts w:asciiTheme="minorHAnsi" w:eastAsiaTheme="minorEastAsia" w:hAnsiTheme="minorHAnsi"/>
               <w:noProof/>
@@ -2646,6 +2688,7 @@
             <w:tabs>
               <w:tab w:val="right" w:leader="dot" w:pos="9344"/>
             </w:tabs>
+            <w:ind w:firstLine="0"/>
             <w:rPr>
               <w:rFonts w:asciiTheme="minorHAnsi" w:eastAsiaTheme="minorEastAsia" w:hAnsiTheme="minorHAnsi"/>
               <w:noProof/>
@@ -2719,6 +2762,7 @@
             <w:tabs>
               <w:tab w:val="right" w:leader="dot" w:pos="9344"/>
             </w:tabs>
+            <w:ind w:firstLine="0"/>
             <w:rPr>
               <w:rFonts w:asciiTheme="minorHAnsi" w:eastAsiaTheme="minorEastAsia" w:hAnsiTheme="minorHAnsi"/>
               <w:noProof/>
@@ -2792,6 +2836,7 @@
             <w:tabs>
               <w:tab w:val="right" w:leader="dot" w:pos="9344"/>
             </w:tabs>
+            <w:ind w:firstLine="0"/>
             <w:rPr>
               <w:rFonts w:asciiTheme="minorHAnsi" w:eastAsiaTheme="minorEastAsia" w:hAnsiTheme="minorHAnsi"/>
               <w:noProof/>
@@ -2865,6 +2910,7 @@
             <w:tabs>
               <w:tab w:val="right" w:leader="dot" w:pos="9344"/>
             </w:tabs>
+            <w:ind w:firstLine="0"/>
             <w:rPr>
               <w:rFonts w:asciiTheme="minorHAnsi" w:eastAsiaTheme="minorEastAsia" w:hAnsiTheme="minorHAnsi"/>
               <w:noProof/>
@@ -3560,6 +3606,7 @@
         <w:t xml:space="preserve"> spēle tiks aizvērta.</w:t>
       </w:r>
     </w:p>
+    <w:p/>
     <w:p>
       <w:pPr>
         <w:rPr>
@@ -3751,6 +3798,14 @@
           <w:bCs/>
         </w:rPr>
       </w:pPr>
+    </w:p>
+    <w:p>
+      <w:pPr>
+        <w:rPr>
+          <w:b/>
+          <w:bCs/>
+        </w:rPr>
+      </w:pPr>
       <w:r>
         <w:rPr>
           <w:b/>
@@ -3954,6 +4009,14 @@
           <w:bCs/>
         </w:rPr>
       </w:pPr>
+    </w:p>
+    <w:p>
+      <w:pPr>
+        <w:rPr>
+          <w:b/>
+          <w:bCs/>
+        </w:rPr>
+      </w:pPr>
       <w:r>
         <w:rPr>
           <w:b/>
@@ -4067,6 +4130,7 @@
         <w:rPr>
           <w:u w:val="single"/>
         </w:rPr>
+        <w:lastRenderedPageBreak/>
         <w:t>Ievaddati:</w:t>
       </w:r>
     </w:p>
@@ -4112,7 +4176,6 @@
         </w:rPr>
       </w:pPr>
       <w:r>
-        <w:lastRenderedPageBreak/>
         <w:t xml:space="preserve">Tiek pārbaudīts vai spēlētājs atrodas </w:t>
       </w:r>
       <w:r>
@@ -4398,6 +4461,13 @@
           <w:b/>
         </w:rPr>
       </w:pPr>
+    </w:p>
+    <w:p>
+      <w:pPr>
+        <w:rPr>
+          <w:b/>
+        </w:rPr>
+      </w:pPr>
       <w:r>
         <w:rPr>
           <w:b/>
@@ -4519,6 +4589,7 @@
         </w:numPr>
       </w:pPr>
       <w:r>
+        <w:lastRenderedPageBreak/>
         <w:t xml:space="preserve">Funkcija pārbauda vai </w:t>
       </w:r>
       <w:r>
@@ -4558,7 +4629,6 @@
         </w:numPr>
       </w:pPr>
       <w:r>
-        <w:lastRenderedPageBreak/>
         <w:t xml:space="preserve">Funkcija pārbauda vai </w:t>
       </w:r>
       <w:r>
@@ -4634,6 +4704,13 @@
       <w:r>
         <w:t>skaļums palielinās.</w:t>
       </w:r>
+    </w:p>
+    <w:p>
+      <w:pPr>
+        <w:rPr>
+          <w:b/>
+        </w:rPr>
+      </w:pPr>
     </w:p>
     <w:p>
       <w:pPr>
@@ -4846,6 +4923,13 @@
           <w:b/>
         </w:rPr>
       </w:pPr>
+    </w:p>
+    <w:p>
+      <w:pPr>
+        <w:rPr>
+          <w:b/>
+        </w:rPr>
+      </w:pPr>
       <w:r>
         <w:rPr>
           <w:b/>
@@ -4965,6 +5049,7 @@
         <w:jc w:val="left"/>
       </w:pPr>
       <w:r>
+        <w:lastRenderedPageBreak/>
         <w:t xml:space="preserve">Funkcija pārbauda vai </w:t>
       </w:r>
       <w:r>
@@ -5016,7 +5101,6 @@
         <w:jc w:val="left"/>
       </w:pPr>
       <w:r>
-        <w:lastRenderedPageBreak/>
         <w:t xml:space="preserve">Ja </w:t>
       </w:r>
       <w:r>
@@ -5195,6 +5279,14 @@
           <w:bCs/>
         </w:rPr>
       </w:pPr>
+    </w:p>
+    <w:p>
+      <w:pPr>
+        <w:rPr>
+          <w:b/>
+          <w:bCs/>
+        </w:rPr>
+      </w:pPr>
       <w:r>
         <w:rPr>
           <w:b/>
@@ -5340,6 +5432,14 @@
           <w:bCs/>
         </w:rPr>
       </w:pPr>
+    </w:p>
+    <w:p>
+      <w:pPr>
+        <w:rPr>
+          <w:b/>
+          <w:bCs/>
+        </w:rPr>
+      </w:pPr>
       <w:r>
         <w:rPr>
           <w:b/>
@@ -5397,6 +5497,7 @@
         <w:rPr>
           <w:u w:val="single"/>
         </w:rPr>
+        <w:lastRenderedPageBreak/>
         <w:t>Ievaddati:</w:t>
       </w:r>
     </w:p>
@@ -5448,6 +5549,14 @@
           <w:bCs/>
         </w:rPr>
       </w:pPr>
+    </w:p>
+    <w:p>
+      <w:pPr>
+        <w:rPr>
+          <w:b/>
+          <w:bCs/>
+        </w:rPr>
+      </w:pPr>
       <w:r>
         <w:rPr>
           <w:b/>
@@ -5487,7 +5596,6 @@
         <w:rPr>
           <w:u w:val="single"/>
         </w:rPr>
-        <w:lastRenderedPageBreak/>
         <w:t>Mērķis:</w:t>
       </w:r>
     </w:p>
@@ -5786,6 +5894,14 @@
           <w:bCs/>
         </w:rPr>
       </w:pPr>
+    </w:p>
+    <w:p>
+      <w:pPr>
+        <w:rPr>
+          <w:b/>
+          <w:bCs/>
+        </w:rPr>
+      </w:pPr>
       <w:r>
         <w:rPr>
           <w:b/>
@@ -5876,6 +5992,7 @@
         <w:rPr>
           <w:u w:val="single"/>
         </w:rPr>
+        <w:lastRenderedPageBreak/>
         <w:t>Ievaddati:</w:t>
       </w:r>
     </w:p>
@@ -5961,6 +6078,14 @@
           <w:bCs/>
         </w:rPr>
       </w:pPr>
+    </w:p>
+    <w:p>
+      <w:pPr>
+        <w:rPr>
+          <w:b/>
+          <w:bCs/>
+        </w:rPr>
+      </w:pPr>
       <w:r>
         <w:rPr>
           <w:b/>
@@ -6039,7 +6164,6 @@
     </w:p>
     <w:p>
       <w:r>
-        <w:lastRenderedPageBreak/>
         <w:t xml:space="preserve">Mērķis ar šo </w:t>
       </w:r>
       <w:r>
@@ -6147,6 +6271,14 @@
           <w:bCs/>
         </w:rPr>
       </w:pPr>
+    </w:p>
+    <w:p>
+      <w:pPr>
+        <w:rPr>
+          <w:b/>
+          <w:bCs/>
+        </w:rPr>
+      </w:pPr>
       <w:r>
         <w:rPr>
           <w:b/>
@@ -6328,6 +6460,14 @@
           <w:bCs/>
         </w:rPr>
       </w:pPr>
+    </w:p>
+    <w:p>
+      <w:pPr>
+        <w:rPr>
+          <w:b/>
+          <w:bCs/>
+        </w:rPr>
+      </w:pPr>
       <w:r>
         <w:rPr>
           <w:b/>
@@ -6455,6 +6595,7 @@
         <w:rPr>
           <w:u w:val="single"/>
         </w:rPr>
+        <w:lastRenderedPageBreak/>
         <w:t>Apstrāde:</w:t>
       </w:r>
     </w:p>
@@ -6525,6 +6666,14 @@
           <w:bCs/>
         </w:rPr>
       </w:pPr>
+    </w:p>
+    <w:p>
+      <w:pPr>
+        <w:rPr>
+          <w:b/>
+          <w:bCs/>
+        </w:rPr>
+      </w:pPr>
       <w:r>
         <w:rPr>
           <w:b/>
@@ -6657,7 +6806,6 @@
         </w:numPr>
       </w:pPr>
       <w:r>
-        <w:lastRenderedPageBreak/>
         <w:t>Spēle pārbauda vai kamera nav sasniegusi viņa maksimālo vai minimālo X pozīciju.</w:t>
       </w:r>
     </w:p>
@@ -6719,6 +6867,14 @@
           <w:bCs/>
         </w:rPr>
       </w:pPr>
+    </w:p>
+    <w:p>
+      <w:pPr>
+        <w:rPr>
+          <w:b/>
+          <w:bCs/>
+        </w:rPr>
+      </w:pPr>
       <w:r>
         <w:rPr>
           <w:b/>
@@ -6895,6 +7051,14 @@
           <w:bCs/>
         </w:rPr>
       </w:pPr>
+    </w:p>
+    <w:p>
+      <w:pPr>
+        <w:rPr>
+          <w:b/>
+          <w:bCs/>
+        </w:rPr>
+      </w:pPr>
       <w:r>
         <w:rPr>
           <w:b/>
@@ -6959,6 +7123,7 @@
     </w:p>
     <w:p>
       <w:r>
+        <w:lastRenderedPageBreak/>
         <w:t xml:space="preserve">Mērķis ar šo funkciju ir nodrošināt iespēju ļaut spēlētājam </w:t>
       </w:r>
       <w:r>
@@ -7096,6 +7261,14 @@
           <w:bCs/>
         </w:rPr>
       </w:pPr>
+    </w:p>
+    <w:p>
+      <w:pPr>
+        <w:rPr>
+          <w:b/>
+          <w:bCs/>
+        </w:rPr>
+      </w:pPr>
       <w:r>
         <w:rPr>
           <w:b/>
@@ -7203,7 +7376,6 @@
         <w:rPr>
           <w:u w:val="single"/>
         </w:rPr>
-        <w:lastRenderedPageBreak/>
         <w:t>Apstrāde:</w:t>
       </w:r>
     </w:p>
@@ -7314,6 +7486,14 @@
           <w:bCs/>
         </w:rPr>
       </w:pPr>
+    </w:p>
+    <w:p>
+      <w:pPr>
+        <w:rPr>
+          <w:b/>
+          <w:bCs/>
+        </w:rPr>
+      </w:pPr>
       <w:r>
         <w:rPr>
           <w:b/>
@@ -7404,6 +7584,7 @@
         </w:numPr>
       </w:pPr>
       <w:r>
+        <w:lastRenderedPageBreak/>
         <w:t>Spēlē pārbauda vai lietotājam ir vel lodes.</w:t>
       </w:r>
     </w:p>
@@ -7424,6 +7605,14 @@
       <w:r>
         <w:t>Ja spēlētājam ieroča magazīns ir tukšs un spēlētājam ir lodes ar, ko to pielādēt tad spēlē pārlādēšanas animāciju un spēlētāja magazīns pielādējas ar pieejamām papildu lodēm.</w:t>
       </w:r>
+    </w:p>
+    <w:p>
+      <w:pPr>
+        <w:rPr>
+          <w:b/>
+          <w:bCs/>
+        </w:rPr>
+      </w:pPr>
     </w:p>
     <w:p>
       <w:pPr>
@@ -7557,6 +7746,14 @@
           <w:bCs/>
         </w:rPr>
       </w:pPr>
+    </w:p>
+    <w:p>
+      <w:pPr>
+        <w:rPr>
+          <w:b/>
+          <w:bCs/>
+        </w:rPr>
+      </w:pPr>
       <w:r>
         <w:rPr>
           <w:b/>
@@ -7601,7 +7798,6 @@
     </w:p>
     <w:p>
       <w:r>
-        <w:lastRenderedPageBreak/>
         <w:t>Mērķis ar šo funkciju ir nodrošināt iespēju spēlētājam</w:t>
       </w:r>
       <w:r>
@@ -7713,6 +7909,14 @@
           <w:bCs/>
         </w:rPr>
       </w:pPr>
+    </w:p>
+    <w:p>
+      <w:pPr>
+        <w:rPr>
+          <w:b/>
+          <w:bCs/>
+        </w:rPr>
+      </w:pPr>
       <w:r>
         <w:rPr>
           <w:b/>
@@ -7757,6 +7961,7 @@
     </w:p>
     <w:p>
       <w:r>
+        <w:lastRenderedPageBreak/>
         <w:t>Mērķis ar šo funkciju ir nodrošināt iespēju</w:t>
       </w:r>
       <w:r>
@@ -7827,6 +8032,14 @@
           <w:bCs/>
         </w:rPr>
       </w:pPr>
+    </w:p>
+    <w:p>
+      <w:pPr>
+        <w:rPr>
+          <w:b/>
+          <w:bCs/>
+        </w:rPr>
+      </w:pPr>
       <w:r>
         <w:rPr>
           <w:b/>
@@ -7935,6 +8148,14 @@
           <w:bCs/>
         </w:rPr>
       </w:pPr>
+    </w:p>
+    <w:p>
+      <w:pPr>
+        <w:rPr>
+          <w:b/>
+          <w:bCs/>
+        </w:rPr>
+      </w:pPr>
       <w:r>
         <w:rPr>
           <w:b/>
@@ -7979,7 +8200,6 @@
     </w:p>
     <w:p>
       <w:r>
-        <w:lastRenderedPageBreak/>
         <w:t>Mērķis ar šo funkciju ir nodrošināt iespēju</w:t>
       </w:r>
       <w:r>
@@ -8097,6 +8317,14 @@
           <w:bCs/>
         </w:rPr>
       </w:pPr>
+    </w:p>
+    <w:p>
+      <w:pPr>
+        <w:rPr>
+          <w:b/>
+          <w:bCs/>
+        </w:rPr>
+      </w:pPr>
       <w:r>
         <w:rPr>
           <w:b/>
@@ -8211,6 +8439,14 @@
           <w:bCs/>
         </w:rPr>
       </w:pPr>
+    </w:p>
+    <w:p>
+      <w:pPr>
+        <w:rPr>
+          <w:b/>
+          <w:bCs/>
+        </w:rPr>
+      </w:pPr>
       <w:r>
         <w:rPr>
           <w:b/>
@@ -8332,6 +8568,14 @@
           <w:bCs/>
         </w:rPr>
       </w:pPr>
+    </w:p>
+    <w:p>
+      <w:pPr>
+        <w:rPr>
+          <w:b/>
+          <w:bCs/>
+        </w:rPr>
+      </w:pPr>
       <w:r>
         <w:rPr>
           <w:b/>
@@ -8376,85 +8620,93 @@
     </w:p>
     <w:p>
       <w:r>
+        <w:t xml:space="preserve">Mērķis ar šo funkciju ir nodrošināt iespēju spēlētājam </w:t>
+      </w:r>
+      <w:r>
+        <w:t>aktivizēt “kombo” skaitītāju, kurš spēles beigās dos lielu bonusu.</w:t>
+      </w:r>
+    </w:p>
+    <w:p>
+      <w:pPr>
+        <w:rPr>
+          <w:u w:val="single"/>
+        </w:rPr>
+      </w:pPr>
+      <w:r>
+        <w:rPr>
+          <w:u w:val="single"/>
+        </w:rPr>
+        <w:t>Ievaddati:</w:t>
+      </w:r>
+    </w:p>
+    <w:p>
+      <w:r>
+        <w:t xml:space="preserve">Spēlētājs </w:t>
+      </w:r>
+      <w:r>
+        <w:t>nošauj pretinieku.</w:t>
+      </w:r>
+    </w:p>
+    <w:p>
+      <w:pPr>
+        <w:rPr>
+          <w:u w:val="single"/>
+        </w:rPr>
+      </w:pPr>
+      <w:r>
+        <w:rPr>
+          <w:u w:val="single"/>
+        </w:rPr>
+        <w:t>Apstrāde:</w:t>
+      </w:r>
+    </w:p>
+    <w:p>
+      <w:r>
+        <w:t xml:space="preserve">Spēle pārbauda </w:t>
+      </w:r>
+      <w:r>
+        <w:t>vai lietotājs ir nošāvis divus pretiniekus vismaz 10 sekunžu laika intervālā.</w:t>
+      </w:r>
+    </w:p>
+    <w:p>
+      <w:pPr>
+        <w:rPr>
+          <w:u w:val="single"/>
+        </w:rPr>
+      </w:pPr>
+      <w:r>
+        <w:rPr>
+          <w:u w:val="single"/>
+        </w:rPr>
+        <w:t>Izvaddati:</w:t>
+      </w:r>
+    </w:p>
+    <w:p>
+      <w:r>
+        <w:t>Spēlētājam uz ekrāna paradās “kombo” skaitītājs.</w:t>
+      </w:r>
+    </w:p>
+    <w:p>
+      <w:pPr>
+        <w:rPr>
+          <w:b/>
+          <w:bCs/>
+        </w:rPr>
+      </w:pPr>
+    </w:p>
+    <w:p>
+      <w:pPr>
+        <w:rPr>
+          <w:b/>
+          <w:bCs/>
+        </w:rPr>
+      </w:pPr>
+      <w:r>
+        <w:rPr>
+          <w:b/>
+          <w:bCs/>
+        </w:rPr>
         <w:lastRenderedPageBreak/>
-        <w:t xml:space="preserve">Mērķis ar šo funkciju ir nodrošināt iespēju spēlētājam </w:t>
-      </w:r>
-      <w:r>
-        <w:t>aktivizēt “kombo” skaitītāju, kurš spēles beigās dos lielu bonusu.</w:t>
-      </w:r>
-    </w:p>
-    <w:p>
-      <w:pPr>
-        <w:rPr>
-          <w:u w:val="single"/>
-        </w:rPr>
-      </w:pPr>
-      <w:r>
-        <w:rPr>
-          <w:u w:val="single"/>
-        </w:rPr>
-        <w:t>Ievaddati:</w:t>
-      </w:r>
-    </w:p>
-    <w:p>
-      <w:r>
-        <w:t xml:space="preserve">Spēlētājs </w:t>
-      </w:r>
-      <w:r>
-        <w:t>nošauj pretinieku.</w:t>
-      </w:r>
-    </w:p>
-    <w:p>
-      <w:pPr>
-        <w:rPr>
-          <w:u w:val="single"/>
-        </w:rPr>
-      </w:pPr>
-      <w:r>
-        <w:rPr>
-          <w:u w:val="single"/>
-        </w:rPr>
-        <w:t>Apstrāde:</w:t>
-      </w:r>
-    </w:p>
-    <w:p>
-      <w:r>
-        <w:t xml:space="preserve">Spēle pārbauda </w:t>
-      </w:r>
-      <w:r>
-        <w:t>vai lietotājs ir nošāvis divus pretiniekus vismaz 10 sekunžu laika intervālā.</w:t>
-      </w:r>
-    </w:p>
-    <w:p>
-      <w:pPr>
-        <w:rPr>
-          <w:u w:val="single"/>
-        </w:rPr>
-      </w:pPr>
-      <w:r>
-        <w:rPr>
-          <w:u w:val="single"/>
-        </w:rPr>
-        <w:t>Izvaddati:</w:t>
-      </w:r>
-    </w:p>
-    <w:p>
-      <w:r>
-        <w:t>Spēlētājam uz ekrāna paradās “kombo” skaitītājs.</w:t>
-      </w:r>
-    </w:p>
-    <w:p>
-      <w:pPr>
-        <w:rPr>
-          <w:b/>
-          <w:bCs/>
-        </w:rPr>
-      </w:pPr>
-      <w:r>
-        <w:rPr>
-          <w:b/>
-          <w:bCs/>
-        </w:rPr>
         <w:t>P.</w:t>
       </w:r>
       <w:r>
@@ -8586,6 +8838,14 @@
           <w:bCs/>
         </w:rPr>
       </w:pPr>
+    </w:p>
+    <w:p>
+      <w:pPr>
+        <w:rPr>
+          <w:b/>
+          <w:bCs/>
+        </w:rPr>
+      </w:pPr>
       <w:r>
         <w:rPr>
           <w:b/>
@@ -8741,6 +9001,14 @@
           <w:bCs/>
         </w:rPr>
       </w:pPr>
+    </w:p>
+    <w:p>
+      <w:pPr>
+        <w:rPr>
+          <w:b/>
+          <w:bCs/>
+        </w:rPr>
+      </w:pPr>
       <w:r>
         <w:rPr>
           <w:b/>
@@ -8792,7 +9060,6 @@
     </w:p>
     <w:p>
       <w:r>
-        <w:lastRenderedPageBreak/>
         <w:t>Mērķis ar šo funkciju ir nodrošināt iespēju spēlētājam pārlādēt ieroci ja ir beigušās lodes.</w:t>
       </w:r>
     </w:p>
@@ -8872,11 +9139,20 @@
     </w:p>
     <w:p>
       <w:r>
+        <w:lastRenderedPageBreak/>
         <w:t>Spēlētājs tiek aizvests uz sākumekrānu</w:t>
       </w:r>
       <w:r>
         <w:t>.</w:t>
       </w:r>
+    </w:p>
+    <w:p>
+      <w:pPr>
+        <w:rPr>
+          <w:b/>
+          <w:bCs/>
+        </w:rPr>
+      </w:pPr>
     </w:p>
     <w:p>
       <w:pPr>
@@ -9117,61 +9393,70 @@
       </w:pPr>
       <w:bookmarkStart w:id="19" w:name="_Toc159432526"/>
       <w:r>
+        <w:t>2.3.3. Vizuālais izskats</w:t>
+      </w:r>
+      <w:bookmarkEnd w:id="19"/>
+    </w:p>
+    <w:p>
+      <w:r>
+        <w:t>Datorspēlei ir jābūt vienkāršam vizuālam izskatam, kur</w:t>
+      </w:r>
+      <w:r>
+        <w:t xml:space="preserve"> nav nekārtības. Vizuālam dizainā pamatā būs divas krāsas balts ar zilu.</w:t>
+      </w:r>
+    </w:p>
+    <w:p>
+      <w:pPr>
+        <w:pStyle w:val="Virsraksts3"/>
+      </w:pPr>
+      <w:bookmarkStart w:id="20" w:name="_Toc159432527"/>
+      <w:r>
+        <w:t>2.3.4.</w:t>
+      </w:r>
+      <w:r>
+        <w:t xml:space="preserve"> Datorspēles </w:t>
+      </w:r>
+      <w:r>
+        <w:t>veiktspējā</w:t>
+      </w:r>
+      <w:bookmarkEnd w:id="20"/>
+    </w:p>
+    <w:p>
+      <w:r>
+        <w:t xml:space="preserve">Datorspēlei ir jābūt tik optimizētai </w:t>
+      </w:r>
+      <w:r>
+        <w:t>ka</w:t>
+      </w:r>
+      <w:r>
+        <w:t xml:space="preserve">, tā varētu </w:t>
+      </w:r>
+      <w:r>
+        <w:t>vismaz strādāt</w:t>
+      </w:r>
+      <w:r>
+        <w:t xml:space="preserve"> uz </w:t>
+      </w:r>
+      <w:r>
+        <w:t>datoriem</w:t>
+      </w:r>
+      <w:r>
+        <w:t>, kuriem ir 7 gadu vecs aprīkojums</w:t>
+      </w:r>
+      <w:r>
+        <w:t>.</w:t>
+      </w:r>
+      <w:r>
+        <w:t xml:space="preserve"> Spēle tiek uzskatīta, ka tā labi iet ja uz dotā datora tā iet ar ātrumu vismaz 60 kadri sekundē.</w:t>
+      </w:r>
+    </w:p>
+    <w:p>
+      <w:pPr>
+        <w:pStyle w:val="Virsraksts3"/>
+      </w:pPr>
+      <w:bookmarkStart w:id="21" w:name="_Toc159432528"/>
+      <w:r>
         <w:lastRenderedPageBreak/>
-        <w:t>2.3.3. Vizuālais izskats</w:t>
-      </w:r>
-      <w:bookmarkEnd w:id="19"/>
-    </w:p>
-    <w:p>
-      <w:r>
-        <w:t>Datorspēlei ir jābūt vienkāršam vizuālam izskatam, kur</w:t>
-      </w:r>
-      <w:r>
-        <w:t xml:space="preserve"> nav nekārtības. Vizuālam dizainā pamatā būs divas krāsas balts ar zilu.</w:t>
-      </w:r>
-    </w:p>
-    <w:p>
-      <w:pPr>
-        <w:pStyle w:val="Virsraksts3"/>
-      </w:pPr>
-      <w:bookmarkStart w:id="20" w:name="_Toc159432527"/>
-      <w:r>
-        <w:t>2.3.4.</w:t>
-      </w:r>
-      <w:r>
-        <w:t xml:space="preserve"> Datorspēles </w:t>
-      </w:r>
-      <w:r>
-        <w:t>veiktspējā</w:t>
-      </w:r>
-      <w:bookmarkEnd w:id="20"/>
-    </w:p>
-    <w:p>
-      <w:r>
-        <w:t xml:space="preserve">Datorspēlei ir jābūt tik optimizētai </w:t>
-      </w:r>
-      <w:r>
-        <w:t>ka</w:t>
-      </w:r>
-      <w:r>
-        <w:t xml:space="preserve">, tā varētu </w:t>
-      </w:r>
-      <w:r>
-        <w:t>vismaz strādāt</w:t>
-      </w:r>
-      <w:r>
-        <w:t xml:space="preserve"> biroja datoriem.</w:t>
-      </w:r>
-      <w:r>
-        <w:t xml:space="preserve"> Spēle tiek uzskatīta, ka tā labi iet ja uz dotā datora tā iet ar ātrumu vismaz 60 kadri sekundē.</w:t>
-      </w:r>
-    </w:p>
-    <w:p>
-      <w:pPr>
-        <w:pStyle w:val="Virsraksts3"/>
-      </w:pPr>
-      <w:bookmarkStart w:id="21" w:name="_Toc159432528"/>
-      <w:r>
         <w:t>2.3.</w:t>
       </w:r>
       <w:r>
@@ -9377,7 +9662,40 @@
         <w:t>Tāpēc, ka tika izmantots Unity spēļu dzinis tas nozīmē, ka programmēšanas valoda, kura tika izmantota datorspēles izstrādei bija C# programmēšanas valoda. C# ir objektorientēta programmēšanas valoda</w:t>
       </w:r>
       <w:r>
-        <w:t>, tādēļ tā ir laba priekš datorspēļu izstrādes, jo datorspēlēs ir ļoti daudzi objekti.</w:t>
+        <w:t xml:space="preserve">, </w:t>
+      </w:r>
+      <w:r>
+        <w:t>kas nozīmē, ka tā ir ļoti</w:t>
+      </w:r>
+      <w:r>
+        <w:t xml:space="preserve"> labi</w:t>
+      </w:r>
+      <w:r>
+        <w:t xml:space="preserve"> piemērota</w:t>
+      </w:r>
+      <w:r>
+        <w:t xml:space="preserve"> priekš</w:t>
+      </w:r>
+      <w:r>
+        <w:t xml:space="preserve"> datorspēļu izstrāde</w:t>
+      </w:r>
+      <w:r>
+        <w:t>s</w:t>
+      </w:r>
+      <w:r>
+        <w:t>, jo datorspēles</w:t>
+      </w:r>
+      <w:r>
+        <w:t xml:space="preserve"> </w:t>
+      </w:r>
+      <w:r>
+        <w:t>tiek veidotas, pamatojoties uz objektiem un to mijiedarbību.</w:t>
+      </w:r>
+      <w:r>
+        <w:t xml:space="preserve"> </w:t>
+      </w:r>
+      <w:r>
+        <w:t>Tādēļ tika izmantota šī valoda, jo datorspēle ir ļoti objektorientēta tādēļ bija vajadzīgs izvēlēties valodu, kas ir objektorientēta.</w:t>
       </w:r>
     </w:p>
     <w:p>
@@ -9405,16 +9723,174 @@
         <w:t>vide.</w:t>
       </w:r>
       <w:r>
-        <w:t xml:space="preserve"> Šī izstrādes vidi piedāvā Unity kā noklusējuma izstrādes vidi priekš projektu izstrādes</w:t>
-      </w:r>
-      <w:r>
-        <w:t xml:space="preserve"> un arī ir labāks salīdzinot ar otro lietu, ko Unity piedāvā MonoDevelop.</w:t>
-      </w:r>
-      <w:r>
         <w:t xml:space="preserve"> </w:t>
       </w:r>
-    </w:p>
-    <w:p/>
+      <w:r>
+        <w:t xml:space="preserve">Viens no galvenajiem iemesliem, kāpēc šī vide tika izvēlēta, jo to Unity piedāvā, kā vienu no divām izstrādes vidēm, ko izvēlēties veidojot projektu. Tā kā izstrādes vidi piedāvā Unity tas nozīmē, ka tam arī būs laba </w:t>
+      </w:r>
+      <w:r>
+        <w:t>savietojamība</w:t>
+      </w:r>
+      <w:r>
+        <w:t xml:space="preserve"> ar Unity projektiem un tas nozīmē, ka būs mazāk problēmas starp Unity un Visual Studio sazināties nekā izmantojot izstrādes vidi, kura varbūt neatbalsta Unity. Pēdējais iemesls kāpēc tika izvēlēts Visual Studio bija tāpēc, ka salīdzinot ar citām izstrādes vidēm Visual Studio ir daudz vairāk pielāgošanas iespējas nekā ar citām izstrādes vidēm.</w:t>
+      </w:r>
+    </w:p>
+    <w:p>
+      <w:pPr>
+        <w:rPr>
+          <w:b/>
+          <w:bCs/>
+          <w:u w:val="single"/>
+        </w:rPr>
+      </w:pPr>
+    </w:p>
+    <w:p>
+      <w:pPr>
+        <w:rPr>
+          <w:b/>
+          <w:bCs/>
+          <w:u w:val="single"/>
+        </w:rPr>
+      </w:pPr>
+    </w:p>
+    <w:p>
+      <w:pPr>
+        <w:rPr>
+          <w:b/>
+          <w:bCs/>
+          <w:u w:val="single"/>
+        </w:rPr>
+      </w:pPr>
+    </w:p>
+    <w:p>
+      <w:pPr>
+        <w:rPr>
+          <w:b/>
+          <w:bCs/>
+          <w:u w:val="single"/>
+        </w:rPr>
+      </w:pPr>
+      <w:r>
+        <w:rPr>
+          <w:b/>
+          <w:bCs/>
+          <w:u w:val="single"/>
+        </w:rPr>
+        <w:lastRenderedPageBreak/>
+        <w:t>Dokumentu rakstīšanas un testpiemēru rakstīšanas rīks - Microsoft Office</w:t>
+      </w:r>
+      <w:r>
+        <w:rPr>
+          <w:b/>
+          <w:bCs/>
+          <w:u w:val="single"/>
+        </w:rPr>
+        <w:t>:</w:t>
+      </w:r>
+    </w:p>
+    <w:p>
+      <w:r>
+        <w:t xml:space="preserve">Projekta dokumentācija, kā arī testpiemēri tika rakstīti izmantojot Microsoft Office </w:t>
+      </w:r>
+      <w:r>
+        <w:t>komplektu.</w:t>
+      </w:r>
+      <w:r>
+        <w:t xml:space="preserve"> Projekta dokumentācija tika rakstīta izmantojot Microsoft Word un testpiemēra tika rakstīti izmantojot Microsoft Excel. Vienīgais iemesls kāpēc šie rīki tika izvēlēti un nevis citi bija tāpēc, ka šiem rīkiem ir daudz labākas un vairākas tekstu formatēšanas opcijas, kuras bija obligāti jāaizmanto, jo dokumentācijai bija obligāts teksta formatēšanas standarts, kurš bija jāievēro. </w:t>
+      </w:r>
+    </w:p>
+    <w:p>
+      <w:pPr>
+        <w:rPr>
+          <w:b/>
+          <w:bCs/>
+          <w:u w:val="single"/>
+        </w:rPr>
+      </w:pPr>
+      <w:r>
+        <w:rPr>
+          <w:b/>
+          <w:bCs/>
+          <w:u w:val="single"/>
+        </w:rPr>
+        <w:t>Projektu failu glabātuve – GitHub</w:t>
+      </w:r>
+      <w:r>
+        <w:rPr>
+          <w:b/>
+          <w:bCs/>
+          <w:u w:val="single"/>
+        </w:rPr>
+        <w:t>:</w:t>
+      </w:r>
+    </w:p>
+    <w:p>
+      <w:r>
+        <w:t xml:space="preserve">Vietne kura tika izvēlēta priekš projektu failu glabāšanas un versonēšanas bija </w:t>
+      </w:r>
+      <w:r>
+        <w:t>GitHub</w:t>
+      </w:r>
+      <w:r>
+        <w:t>. Tika izvēlēta šī vietne, jo GitHub ir tieši paredzēts priekš programmēšanas projektu glabāšanas un tas nozīmē, ka tas atbalsta Unity projektus un ļauj tos versonēt.</w:t>
+      </w:r>
+      <w:r>
+        <w:t xml:space="preserve"> GitHub arī tika izvēlēts, jo salīdzinot ar citiem projektu failu glabātuvēm, augšupielādēt, lejupielādēt un versonēt </w:t>
+      </w:r>
+      <w:r>
+        <w:t>projektu ir ļoti viegli un vienkārši izdarīt salīdzinot ar citām vietnēm.</w:t>
+      </w:r>
+      <w:r>
+        <w:t xml:space="preserve"> Vel viens iemesls kāpēc tika izvēlēts GitHub bija tāpēc, ka GitHub neglabā pilnībā visus projekta failus, jo GitHub glabā tikai nepieciešamo. Kad </w:t>
+      </w:r>
+      <w:r>
+        <w:t>atver pirmo reizi</w:t>
+      </w:r>
+      <w:r>
+        <w:t xml:space="preserve"> projektu, Unity arī izveido vairākus failus, kuri tikai eksistē, ja Unity varētu savienoties ar projektu. Bet, GitHub </w:t>
+      </w:r>
+      <w:r>
+        <w:t>šos failus nesaglabā samazinot projektu failu apjomu serverim, piemēram, datorspēles “ScoreStorm” projektu faili ir 5 GB lieli, bet projektu faili, kas tiek glabāti GitHub ir tikai 100 MB, jo vietne tikai glabā svarīgo. Šis ir labi priekš lieliem projektiem, jo katri reizi, kad lietotājs grib lejupielādēt vai augšupielādēt projektu viņām nav visu laiku jāaugšupielādē vairāku gigabaitu liels fails.</w:t>
+      </w:r>
+    </w:p>
+    <w:p>
+      <w:pPr>
+        <w:rPr>
+          <w:b/>
+          <w:bCs/>
+          <w:u w:val="single"/>
+        </w:rPr>
+      </w:pPr>
+      <w:r>
+        <w:rPr>
+          <w:b/>
+          <w:bCs/>
+          <w:u w:val="single"/>
+        </w:rPr>
+        <w:t>Diagrammas veidošanas rīks</w:t>
+      </w:r>
+      <w:r>
+        <w:rPr>
+          <w:b/>
+          <w:bCs/>
+          <w:u w:val="single"/>
+        </w:rPr>
+        <w:t xml:space="preserve"> – Draw.io</w:t>
+      </w:r>
+      <w:r>
+        <w:rPr>
+          <w:b/>
+          <w:bCs/>
+          <w:u w:val="single"/>
+        </w:rPr>
+        <w:t>:</w:t>
+      </w:r>
+    </w:p>
+    <w:p>
+      <w:r>
+        <w:t>Rīks, kurs tika izmantots priekš diagrammu veidošanas bija tiešsaistes rīks draw.io. Vienīgais galvenais iemesls kāpēc šis rīks tika izvēlēts bija, jo projektu izstrādātajam jau ir pieredze ar šo rīku un šis rīks jau dara visi vajadzīgo, ko viņam vajadzētu priekš projektu izstrādes, Bet viena ļoti laba funkcija, kas ir draw.io ir tas, ka pēc diagrammu uzzīmēšanas ir pēc tam iespējams pārbīdīt un mainīt augšupielādējot diagrammu uz draw.io.</w:t>
+      </w:r>
+    </w:p>
     <w:p>
       <w:pPr>
         <w:pStyle w:val="Virsraksts2"/>
@@ -9430,52 +9906,410 @@
         <w:t xml:space="preserve">Izstrādājot </w:t>
       </w:r>
       <w:r>
-        <w:t>datorspēli, projekta izstrādātajam bija arī liela izvēle ar alternatīviem rīkiem, ko izmantot datorspēles izstrādei.</w:t>
-      </w:r>
-    </w:p>
-    <w:p>
-      <w:r>
-        <w:t>Galvenā izstrādes rīks datorspēlei bija Unity, bet arī eksistē divi alternatīvi, kuri varēja būt izmantoti izstrādes laikā un tie bija Unreal Engine, un Godot.</w:t>
-      </w:r>
-      <w:r>
-        <w:t xml:space="preserve"> Abas šīs vides būtu bijušas labas izstrādes vides priekš šīs datorspēles, bet bija dažas lietas abiem, kuru dēļ projektu izstrādātājs šīs vides neizvēlējās. Galvenais iemesls kāpēc projektu izstrādātājs neizvēlējās šīs izstrāžu vides bija </w:t>
+        <w:t>datorspēli, projekta izstrādātajam bija arī liela izvēle ar alternatīviem rīkiem, ko izmantot datorspēles izstrādei</w:t>
+      </w:r>
+      <w:r>
+        <w:t>, bet šiem rīkiem arī bija daži iemesls kāpēc tieši tie tika neizvēlēti</w:t>
+      </w:r>
+      <w:r>
+        <w:t>.</w:t>
+      </w:r>
+    </w:p>
+    <w:p>
+      <w:pPr>
+        <w:ind w:firstLine="720"/>
+        <w:rPr>
+          <w:b/>
+          <w:bCs/>
+          <w:u w:val="single"/>
+        </w:rPr>
+      </w:pPr>
+      <w:r>
+        <w:rPr>
+          <w:b/>
+          <w:bCs/>
+          <w:u w:val="single"/>
+        </w:rPr>
+        <w:t xml:space="preserve">Spēļu dzinis </w:t>
+      </w:r>
+      <w:r>
+        <w:rPr>
+          <w:b/>
+          <w:bCs/>
+          <w:u w:val="single"/>
+        </w:rPr>
+        <w:t>– Unreal Engine:</w:t>
+      </w:r>
+    </w:p>
+    <w:p>
+      <w:pPr>
+        <w:ind w:firstLine="720"/>
+      </w:pPr>
+      <w:r>
+        <w:t xml:space="preserve">Veidojot projektu varēja tikt izmantots Unreal Engine spēļu dzinis Unity vietā, bet bija divi iemesli kāpēc projektu izstrādātājs šo dzini neizvēlējās. Pirmkārt, Unreal izstrādātas spēles prasa daudz vairāk datora resursus nekā Unity. Viena spēles prasība </w:t>
+      </w:r>
+      <w:r>
+        <w:t>bija tā ka spēlei vajadzētu iet uz datoriem, kuri</w:t>
+      </w:r>
+      <w:r>
+        <w:t xml:space="preserve">em nav visjaunākie datora komponenti. Piemēram, Unity minimālais </w:t>
+      </w:r>
+      <w:r>
+        <w:t xml:space="preserve">vajadzīgais </w:t>
       </w:r>
       <w:r>
         <w:lastRenderedPageBreak/>
-        <w:t xml:space="preserve">dēļ tā, ka projektu izstrādātajam nebija nekādas pieredzes ar šīm izstrāžu vidēm tādēļ nezinot vai ir iespējams izstrādāt šīs spēles vīziju tajās vidēs. Viens iemesls kāpēc netika izvēlēts Unreal Engine bija tas, ka salīdzinot ar Unity daudz vairāk datoru resursu intensīvs un tas nozīme, ja datorspēle būtu bijusi izstrādāta tajā vidē tad būtu bijuši vairāki datorspēles lietotāji, kuri nevarētu spēlēt datorspēli uz saviem datoriem, jo viņiem varbūt ir lēns dators. </w:t>
-      </w:r>
-      <w:r>
-        <w:t xml:space="preserve">Viens iemels kāpēc netika izvēlēts Godot bija tāpēc ka tas salīdzinot ar Unity ir daudz jaunāks un arī mazāk </w:t>
-      </w:r>
-      <w:r>
-        <w:t>izmantotāks nekā Unity, un tas nozīme ja projektu izstrādātajam būtu bijusi kaut kāda problēma datorspēles izstrādes laikā vai arī nezinātu, kā kaut ko izdarīt tajā vidē tad būtu grūtāk atrast resursus kā problēmu izdarīt vai novērst nekā ar Unity.</w:t>
-      </w:r>
-    </w:p>
-    <w:p>
-      <w:r>
-        <w:t xml:space="preserve">Rakstot </w:t>
-      </w:r>
-      <w:r>
-        <w:t>dokumentāciju</w:t>
-      </w:r>
-      <w:r>
-        <w:t xml:space="preserve"> vai testa piemērus bija arī citi rīki ar ko to varētu izdarīt un tie bija Google Docs un Google Sheets, kā arī Libre Office.</w:t>
-      </w:r>
-      <w:r>
-        <w:t xml:space="preserve"> Ar šiem rīkiem projektu izstrādātājs varēja rakstīt dokumentāciju un testa piemērus, bet galvenais iemesls kāpēc tie netika izmantoti, jo tiem ir ļoti ierobežoti tekstu formatēšanas opcijas un tas nozīme, ka projektu izstrādātajam būtu bijis grūti </w:t>
-      </w:r>
-      <w:r>
-        <w:t>veidot dokumentāciju pēc dotām prasībām.</w:t>
+        <w:t>RAM,</w:t>
+      </w:r>
+      <w:r>
+        <w:t xml:space="preserve"> lai palaistu uz datora ir 8 gigabaiti, kamēr Unreal ir 16 gigabaiti. Otrais iemesls, kāpēc netika izvēlēts Unreal bija tāpēc, ka</w:t>
+      </w:r>
+      <w:r>
+        <w:t xml:space="preserve"> projektu izstrādātajam nebija nekādas pieredzes izmantojot Unreal, kamēr bija pieredze ar Unity. Tā kā bija dots termiņš projektu izstrādei, projektu izstrādātājs negribēja riskēt iespēju, ka visas prasības netiks realizētas, jo nezinātu kā visu izdarīt.</w:t>
+      </w:r>
+    </w:p>
+    <w:p>
+      <w:pPr>
+        <w:ind w:firstLine="720"/>
+        <w:rPr>
+          <w:b/>
+          <w:bCs/>
+          <w:u w:val="single"/>
+        </w:rPr>
+      </w:pPr>
+      <w:r>
+        <w:rPr>
+          <w:b/>
+          <w:bCs/>
+          <w:u w:val="single"/>
+        </w:rPr>
+        <w:t>Spēļu dzinis</w:t>
+      </w:r>
+      <w:r>
+        <w:rPr>
+          <w:b/>
+          <w:bCs/>
+          <w:u w:val="single"/>
+        </w:rPr>
+        <w:t xml:space="preserve"> – </w:t>
+      </w:r>
+      <w:r>
+        <w:rPr>
+          <w:b/>
+          <w:bCs/>
+          <w:u w:val="single"/>
+        </w:rPr>
+        <w:t>Godot</w:t>
+      </w:r>
+      <w:r>
+        <w:rPr>
+          <w:b/>
+          <w:bCs/>
+          <w:u w:val="single"/>
+        </w:rPr>
+        <w:t>:</w:t>
+      </w:r>
+    </w:p>
+    <w:p>
+      <w:pPr>
+        <w:ind w:firstLine="720"/>
+      </w:pPr>
+      <w:r>
+        <w:t>Veidojot projektu varēja arī tikt izmantots Godo</w:t>
+      </w:r>
+      <w:r>
+        <w:t>t spēļu dzinis nevis Unity bet bija divi iemesli kāpēc projektu izstrādātājs negribēja izvēlēties šo spēļu dzinis.</w:t>
       </w:r>
       <w:r>
         <w:t xml:space="preserve"> </w:t>
       </w:r>
       <w:r>
-        <w:t xml:space="preserve">Rīkam GitHub </w:t>
-      </w:r>
-      <w:r>
-        <w:t>arī eksistē alternatīvi kā Bitbucket, GitLab un Source Forge, bet šos rīkus neizvēlējas projektu izstrādātājs, jo nebija pieredzes ar šīm vidēm un arī GitHub ir labāks atbalsts priekš Unity salīdzinot ar alternatīviem.</w:t>
-      </w:r>
+        <w:t>Pirmais iemesls, kāpēc netika izvēlēta š</w:t>
+      </w:r>
+      <w:r>
+        <w:t>is spēļu dzinis</w:t>
+      </w:r>
+      <w:r>
+        <w:t>, bija tāds pats iemesls, kāpēc Unreal Engine netika izmantots, un tas bija tāpēc, ka projektu izstrādātājam nebija pieredze ar šo spēļu dzinēju.</w:t>
+      </w:r>
+      <w:r>
+        <w:t xml:space="preserve"> Otrais iemesls kāpēc projektu izstrādātājs neizvēlējās šo spēļu dzini bija tāpēc ka salīdzinot ar Unity vai pat ar Unreal</w:t>
+      </w:r>
+      <w:r>
+        <w:t xml:space="preserve"> ir tas ka Godot ir daudz jaunāks.</w:t>
+      </w:r>
+      <w:r>
+        <w:t xml:space="preserve"> </w:t>
+      </w:r>
+      <w:r>
+        <w:t>Tas ir slikti, jo, ja projektu izstrādātājam ir problēmas ar Godot vai viņš nezina, kā kaut ko realizēt, interneta resursi, kas palīdzētu to salabot, būs daudz mazāki nekā ar Unity vai Unreal. Tā rezultātā varētu rasties situācija, ka projektu izstrādātājs nevarētu pabeigt projektu.</w:t>
+      </w:r>
+    </w:p>
+    <w:p>
+      <w:pPr>
+        <w:ind w:firstLine="720"/>
+        <w:rPr>
+          <w:b/>
+          <w:bCs/>
+          <w:u w:val="single"/>
+        </w:rPr>
+      </w:pPr>
+      <w:r>
+        <w:rPr>
+          <w:b/>
+          <w:bCs/>
+          <w:u w:val="single"/>
+        </w:rPr>
+        <w:t xml:space="preserve">Izstrādes vide – </w:t>
+      </w:r>
+      <w:r>
+        <w:rPr>
+          <w:b/>
+          <w:bCs/>
+          <w:u w:val="single"/>
+        </w:rPr>
+        <w:t>MonoDevelop</w:t>
+      </w:r>
+      <w:r>
+        <w:rPr>
+          <w:b/>
+          <w:bCs/>
+          <w:u w:val="single"/>
+        </w:rPr>
+        <w:t>:</w:t>
+      </w:r>
+    </w:p>
+    <w:p>
+      <w:pPr>
+        <w:ind w:firstLine="720"/>
+      </w:pPr>
+      <w:r>
+        <w:t>Kad izveidot Unity projektu tiek automātiski izvēlēta Visual Studio izstrādes vide, bet ir iespējas izvēlēties arī MonoDevelop kā izstrādes vidi projektu iestatījumos, bet bija divi iemesli kāpēc netika izvēlēta. Pirmais koda atkļūdošanai ir daudz</w:t>
+      </w:r>
+      <w:r>
+        <w:t xml:space="preserve"> sliktāk MonoDevelop </w:t>
+      </w:r>
+      <w:r>
+        <w:t>nekā Visual Studio.</w:t>
+      </w:r>
+      <w:r>
+        <w:t xml:space="preserve"> Jo Unity ir vairāk integrēts ar to nekā ar MonoDevelop, jo MonoDevelop nav tik aktīvi uzstūrēts nekā Visual Studio. Otrais iemesls kāpēc MonoDevelop netika izvēlēts bija, jo</w:t>
+      </w:r>
+      <w:r>
+        <w:t xml:space="preserve"> salīdzināt ar Visual Studio, MonoDevelop ir daudz mazāk personalizācijas opcijas nekā ar Visual Studio. </w:t>
+      </w:r>
+    </w:p>
+    <w:p>
+      <w:pPr>
+        <w:ind w:firstLine="720"/>
+        <w:rPr>
+          <w:b/>
+          <w:bCs/>
+          <w:u w:val="single"/>
+        </w:rPr>
+      </w:pPr>
+      <w:r>
+        <w:rPr>
+          <w:b/>
+          <w:bCs/>
+          <w:u w:val="single"/>
+        </w:rPr>
+        <w:t>Programmēšanas</w:t>
+      </w:r>
+      <w:r>
+        <w:rPr>
+          <w:b/>
+          <w:bCs/>
+          <w:u w:val="single"/>
+        </w:rPr>
+        <w:t xml:space="preserve"> v</w:t>
+      </w:r>
+      <w:r>
+        <w:rPr>
+          <w:b/>
+          <w:bCs/>
+          <w:u w:val="single"/>
+        </w:rPr>
+        <w:t>aloda</w:t>
+      </w:r>
+      <w:r>
+        <w:rPr>
+          <w:b/>
+          <w:bCs/>
+          <w:u w:val="single"/>
+        </w:rPr>
+        <w:t xml:space="preserve"> – </w:t>
+      </w:r>
+      <w:r>
+        <w:rPr>
+          <w:b/>
+          <w:bCs/>
+          <w:u w:val="single"/>
+        </w:rPr>
+        <w:t>C++</w:t>
+      </w:r>
+      <w:r>
+        <w:rPr>
+          <w:b/>
+          <w:bCs/>
+          <w:u w:val="single"/>
+        </w:rPr>
+        <w:t>:</w:t>
+      </w:r>
+    </w:p>
+    <w:p>
+      <w:pPr>
+        <w:ind w:firstLine="720"/>
+      </w:pPr>
+      <w:r>
+        <w:t xml:space="preserve">Tika izvēlēts C# programmēšanas valoda, jo tika izmantots Unity spēļu dzinis, bet ja projektu izstrādātājs būtu izvēlējies Unreal vai Godot tad būtu ticis izmantots C++. Projekts varēja tikts izstrādāts C++ programmēšanas valodā ar tām pati funkcijām, kas ir C# Unity versijā, bet beigās netika izvēlēts, jo Unity to tik labi neatbalsta. </w:t>
+      </w:r>
+    </w:p>
+    <w:p>
+      <w:pPr>
+        <w:ind w:firstLine="720"/>
+        <w:rPr>
+          <w:b/>
+          <w:bCs/>
+          <w:u w:val="single"/>
+        </w:rPr>
+      </w:pPr>
+      <w:r>
+        <w:rPr>
+          <w:b/>
+          <w:bCs/>
+          <w:u w:val="single"/>
+        </w:rPr>
+        <w:t>Dokumentu rakstīšanas un testpiemēru rakstīšanas rīks – Libre Office:</w:t>
+      </w:r>
+    </w:p>
+    <w:p>
+      <w:pPr>
+        <w:ind w:firstLine="720"/>
+      </w:pPr>
+      <w:r>
+        <w:t>Dokum</w:t>
+      </w:r>
+      <w:r>
+        <w:t xml:space="preserve">entācija un testpiemēri tika rakstīti izmantojot Microsoft Office, bet netika izmantojot Libre Office dēļ viena iemesla. Iemesls kāpēc netika izvēlēts Libre Office bija jo </w:t>
+      </w:r>
+      <w:r>
+        <w:t>dokumentācijai un testpiemēriem bija svarīgas formatējuma prasības, kuras nevarēja būt realizētas Libre Office, jo tur nav tik daudz formatēšanas rīki.</w:t>
+      </w:r>
+    </w:p>
+    <w:p>
+      <w:pPr>
+        <w:ind w:firstLine="720"/>
+        <w:rPr>
+          <w:b/>
+          <w:bCs/>
+          <w:u w:val="single"/>
+        </w:rPr>
+      </w:pPr>
+      <w:r>
+        <w:rPr>
+          <w:b/>
+          <w:bCs/>
+          <w:u w:val="single"/>
+        </w:rPr>
+        <w:t>Projektu failu glabātuve – GitLab:</w:t>
+      </w:r>
+    </w:p>
+    <w:p>
+      <w:pPr>
+        <w:ind w:firstLine="720"/>
+      </w:pPr>
+      <w:r>
+        <w:t xml:space="preserve">Veidojot projektu varēja tikt izmantots GitLab nevis GitHub priekš projektu failu glabāšanas, bet netika izvēlēts priekš viena iemesla. Iemesls kāpēc netika izvēlēts GitLab bija, jo </w:t>
+      </w:r>
+      <w:r>
+        <w:lastRenderedPageBreak/>
+        <w:t xml:space="preserve">salīdzinot ar GitHub ir daudz primitīvāks un nav tikt daudzas funkcijas. </w:t>
+      </w:r>
+      <w:r>
+        <w:t>Un iemesls kāpēc GitLab nav tik daudz funkcijas kā GitHub ir, jo GitLab ir mazāk populārāks nekā GitHub.</w:t>
+      </w:r>
+    </w:p>
+    <w:p>
+      <w:pPr>
+        <w:ind w:firstLine="720"/>
+        <w:rPr>
+          <w:b/>
+          <w:bCs/>
+          <w:u w:val="single"/>
+        </w:rPr>
+      </w:pPr>
+      <w:r>
+        <w:rPr>
+          <w:b/>
+          <w:bCs/>
+          <w:u w:val="single"/>
+        </w:rPr>
+        <w:t xml:space="preserve">Diagrammas </w:t>
+      </w:r>
+      <w:r>
+        <w:rPr>
+          <w:b/>
+          <w:bCs/>
+          <w:u w:val="single"/>
+        </w:rPr>
+        <w:t>veidošanas</w:t>
+      </w:r>
+      <w:r>
+        <w:rPr>
+          <w:b/>
+          <w:bCs/>
+          <w:u w:val="single"/>
+        </w:rPr>
+        <w:t xml:space="preserve"> rīks </w:t>
+      </w:r>
+      <w:r>
+        <w:rPr>
+          <w:b/>
+          <w:bCs/>
+          <w:u w:val="single"/>
+        </w:rPr>
+        <w:t>– Figma</w:t>
+      </w:r>
+      <w:r>
+        <w:rPr>
+          <w:b/>
+          <w:bCs/>
+          <w:u w:val="single"/>
+        </w:rPr>
+        <w:t>:</w:t>
+      </w:r>
+    </w:p>
+    <w:p>
+      <w:pPr>
+        <w:ind w:firstLine="720"/>
+      </w:pPr>
+      <w:r>
+        <w:t>Figma varēja tikt izmantota Draw.io vietā, bet beigās netika izm</w:t>
+      </w:r>
+      <w:r>
+        <w:t>antota tāpēc, ka Figma nav tik daudzi diagrammu zīmēšanas rīki nekā Draw.io. Tas nozīmētu, ka būtu bijis daudz grūtāk uzstatīsit diagrammas izmantojot Figma nevis Draw.io.</w:t>
+      </w:r>
+    </w:p>
+    <w:p>
+      <w:pPr>
+        <w:ind w:firstLine="720"/>
+        <w:rPr>
+          <w:b/>
+          <w:bCs/>
+          <w:u w:val="single"/>
+        </w:rPr>
+      </w:pPr>
+    </w:p>
+    <w:p>
+      <w:pPr>
+        <w:ind w:firstLine="720"/>
+        <w:rPr>
+          <w:b/>
+          <w:bCs/>
+          <w:u w:val="single"/>
+        </w:rPr>
+      </w:pPr>
     </w:p>
     <w:p>
       <w:pPr>
@@ -9703,7 +10537,257 @@
       </w:r>
       <w:bookmarkEnd w:id="40"/>
     </w:p>
-    <w:p/>
+    <w:p>
+      <w:pPr>
+        <w:jc w:val="right"/>
+        <w:rPr>
+          <w:b/>
+          <w:bCs/>
+          <w:sz w:val="20"/>
+          <w:szCs w:val="20"/>
+        </w:rPr>
+      </w:pPr>
+      <w:r>
+        <w:rPr>
+          <w:b/>
+          <w:bCs/>
+          <w:sz w:val="20"/>
+          <w:szCs w:val="20"/>
+        </w:rPr>
+        <w:t>1. tabula</w:t>
+      </w:r>
+    </w:p>
+    <w:p>
+      <w:pPr>
+        <w:jc w:val="center"/>
+        <w:rPr>
+          <w:b/>
+          <w:bCs/>
+          <w:sz w:val="20"/>
+          <w:szCs w:val="20"/>
+        </w:rPr>
+      </w:pPr>
+      <w:r>
+        <w:rPr>
+          <w:b/>
+          <w:bCs/>
+          <w:sz w:val="20"/>
+          <w:szCs w:val="20"/>
+        </w:rPr>
+        <w:t>Termini un to skaidrojumi</w:t>
+      </w:r>
+    </w:p>
+    <w:tbl>
+      <w:tblPr>
+        <w:tblStyle w:val="Reatabula"/>
+        <w:tblW w:w="0" w:type="auto"/>
+        <w:tblLook w:val="04A0" w:firstRow="1" w:lastRow="0" w:firstColumn="1" w:lastColumn="0" w:noHBand="0" w:noVBand="1"/>
+      </w:tblPr>
+      <w:tblGrid>
+        <w:gridCol w:w="4672"/>
+        <w:gridCol w:w="4672"/>
+      </w:tblGrid>
+      <w:tr>
+        <w:tc>
+          <w:tcPr>
+            <w:tcW w:w="4672" w:type="dxa"/>
+          </w:tcPr>
+          <w:p>
+            <w:pPr>
+              <w:spacing w:line="240" w:lineRule="auto"/>
+              <w:ind w:firstLine="0"/>
+              <w:jc w:val="left"/>
+              <w:rPr>
+                <w:b/>
+                <w:bCs/>
+                <w:sz w:val="20"/>
+                <w:szCs w:val="20"/>
+              </w:rPr>
+            </w:pPr>
+            <w:r>
+              <w:rPr>
+                <w:b/>
+                <w:bCs/>
+                <w:sz w:val="20"/>
+                <w:szCs w:val="20"/>
+              </w:rPr>
+              <w:t>Termins</w:t>
+            </w:r>
+          </w:p>
+        </w:tc>
+        <w:tc>
+          <w:tcPr>
+            <w:tcW w:w="4672" w:type="dxa"/>
+          </w:tcPr>
+          <w:p>
+            <w:pPr>
+              <w:spacing w:line="240" w:lineRule="auto"/>
+              <w:ind w:firstLine="0"/>
+              <w:jc w:val="left"/>
+              <w:rPr>
+                <w:b/>
+                <w:bCs/>
+                <w:sz w:val="20"/>
+                <w:szCs w:val="20"/>
+              </w:rPr>
+            </w:pPr>
+            <w:r>
+              <w:rPr>
+                <w:b/>
+                <w:bCs/>
+                <w:sz w:val="20"/>
+                <w:szCs w:val="20"/>
+              </w:rPr>
+              <w:t>Skaidrojums</w:t>
+            </w:r>
+          </w:p>
+        </w:tc>
+      </w:tr>
+      <w:tr>
+        <w:tc>
+          <w:tcPr>
+            <w:tcW w:w="4672" w:type="dxa"/>
+          </w:tcPr>
+          <w:p>
+            <w:pPr>
+              <w:spacing w:line="240" w:lineRule="auto"/>
+              <w:ind w:firstLine="0"/>
+              <w:jc w:val="left"/>
+              <w:rPr>
+                <w:sz w:val="20"/>
+                <w:szCs w:val="20"/>
+              </w:rPr>
+            </w:pPr>
+            <w:r>
+              <w:rPr>
+                <w:sz w:val="20"/>
+                <w:szCs w:val="20"/>
+              </w:rPr>
+              <w:t>Unreal</w:t>
+            </w:r>
+          </w:p>
+        </w:tc>
+        <w:tc>
+          <w:tcPr>
+            <w:tcW w:w="4672" w:type="dxa"/>
+          </w:tcPr>
+          <w:p>
+            <w:pPr>
+              <w:spacing w:line="240" w:lineRule="auto"/>
+              <w:ind w:firstLine="0"/>
+              <w:jc w:val="left"/>
+              <w:rPr>
+                <w:sz w:val="20"/>
+                <w:szCs w:val="20"/>
+              </w:rPr>
+            </w:pPr>
+            <w:r>
+              <w:rPr>
+                <w:sz w:val="20"/>
+                <w:szCs w:val="20"/>
+              </w:rPr>
+              <w:t>Saīsinājums Unreal Engine</w:t>
+            </w:r>
+          </w:p>
+        </w:tc>
+      </w:tr>
+      <w:tr>
+        <w:tc>
+          <w:tcPr>
+            <w:tcW w:w="4672" w:type="dxa"/>
+          </w:tcPr>
+          <w:p>
+            <w:pPr>
+              <w:spacing w:line="240" w:lineRule="auto"/>
+              <w:ind w:firstLine="0"/>
+              <w:jc w:val="left"/>
+              <w:rPr>
+                <w:sz w:val="20"/>
+                <w:szCs w:val="20"/>
+              </w:rPr>
+            </w:pPr>
+            <w:r>
+              <w:rPr>
+                <w:sz w:val="20"/>
+                <w:szCs w:val="20"/>
+              </w:rPr>
+              <w:t>RAM</w:t>
+            </w:r>
+          </w:p>
+        </w:tc>
+        <w:tc>
+          <w:tcPr>
+            <w:tcW w:w="4672" w:type="dxa"/>
+          </w:tcPr>
+          <w:p>
+            <w:pPr>
+              <w:spacing w:line="240" w:lineRule="auto"/>
+              <w:ind w:firstLine="0"/>
+              <w:jc w:val="left"/>
+              <w:rPr>
+                <w:sz w:val="20"/>
+                <w:szCs w:val="20"/>
+              </w:rPr>
+            </w:pPr>
+            <w:r>
+              <w:rPr>
+                <w:sz w:val="20"/>
+                <w:szCs w:val="20"/>
+              </w:rPr>
+              <w:t>Datora operatīvā atmiņa</w:t>
+            </w:r>
+          </w:p>
+        </w:tc>
+      </w:tr>
+      <w:tr>
+        <w:tc>
+          <w:tcPr>
+            <w:tcW w:w="4672" w:type="dxa"/>
+          </w:tcPr>
+          <w:p>
+            <w:pPr>
+              <w:spacing w:line="240" w:lineRule="auto"/>
+              <w:ind w:firstLine="0"/>
+              <w:jc w:val="left"/>
+              <w:rPr>
+                <w:sz w:val="20"/>
+                <w:szCs w:val="20"/>
+              </w:rPr>
+            </w:pPr>
+            <w:r>
+              <w:rPr>
+                <w:sz w:val="20"/>
+                <w:szCs w:val="20"/>
+              </w:rPr>
+              <w:t>Debugging</w:t>
+            </w:r>
+          </w:p>
+        </w:tc>
+        <w:tc>
+          <w:tcPr>
+            <w:tcW w:w="4672" w:type="dxa"/>
+          </w:tcPr>
+          <w:p>
+            <w:pPr>
+              <w:spacing w:line="240" w:lineRule="auto"/>
+              <w:ind w:firstLine="0"/>
+              <w:jc w:val="left"/>
+              <w:rPr>
+                <w:sz w:val="20"/>
+                <w:szCs w:val="20"/>
+              </w:rPr>
+            </w:pPr>
+            <w:r>
+              <w:rPr>
+                <w:sz w:val="20"/>
+                <w:szCs w:val="20"/>
+              </w:rPr>
+              <w:t>Atkļūdošana</w:t>
+            </w:r>
+          </w:p>
+        </w:tc>
+      </w:tr>
+    </w:tbl>
     <w:p>
       <w:pPr>
         <w:sectPr>
@@ -15895,6 +16979,25 @@
       <w:ind w:left="480"/>
     </w:pPr>
   </w:style>
+  <w:style w:type="table" w:styleId="Reatabula">
+    <w:name w:val="Table Grid"/>
+    <w:basedOn w:val="Parastatabula"/>
+    <w:uiPriority w:val="39"/>
+    <w:rsid w:val="00F905DA"/>
+    <w:pPr>
+      <w:spacing w:after="0" w:line="240" w:lineRule="auto"/>
+    </w:pPr>
+    <w:tblPr>
+      <w:tblBorders>
+        <w:top w:val="single" w:sz="4" w:space="0" w:color="auto"/>
+        <w:left w:val="single" w:sz="4" w:space="0" w:color="auto"/>
+        <w:bottom w:val="single" w:sz="4" w:space="0" w:color="auto"/>
+        <w:right w:val="single" w:sz="4" w:space="0" w:color="auto"/>
+        <w:insideH w:val="single" w:sz="4" w:space="0" w:color="auto"/>
+        <w:insideV w:val="single" w:sz="4" w:space="0" w:color="auto"/>
+      </w:tblBorders>
+    </w:tblPr>
+  </w:style>
 </w:styles>
 </file>
 

</xml_diff>

<commit_message>
Izveidotas vel diagrammas vel aktivitates spelei un klasu atlikusas
</commit_message>
<xml_diff>
--- a/Gustavs_Narvils_KV_Darbs.docx
+++ b/Gustavs_Narvils_KV_Darbs.docx
@@ -10384,10 +10384,10 @@
           <w:noProof/>
         </w:rPr>
         <w:drawing>
-          <wp:inline distT="0" distB="0" distL="0" distR="0" wp14:anchorId="2AD27CC0" wp14:editId="1C694F37">
+          <wp:inline distT="0" distB="0" distL="0" distR="0" wp14:anchorId="544C1B7C" wp14:editId="5174DC0E">
             <wp:extent cx="3131820" cy="2484120"/>
             <wp:effectExtent l="0" t="0" r="0" b="0"/>
-            <wp:docPr id="18729614" name="Attēls 1"/>
+            <wp:docPr id="1333579268" name="Attēls 1"/>
             <wp:cNvGraphicFramePr>
               <a:graphicFrameLocks xmlns:a="http://schemas.openxmlformats.org/drawingml/2006/main" noChangeAspect="1"/>
             </wp:cNvGraphicFramePr>
@@ -10435,6 +10435,11 @@
     </w:p>
     <w:p>
       <w:pPr>
+        <w:pStyle w:val="Sarakstarindkopa"/>
+        <w:numPr>
+          <w:ilvl w:val="0"/>
+          <w:numId w:val="60"/>
+        </w:numPr>
         <w:jc w:val="center"/>
         <w:rPr>
           <w:b/>
@@ -10450,32 +10455,19 @@
           <w:sz w:val="20"/>
           <w:szCs w:val="20"/>
         </w:rPr>
-        <w:t>1. attēls Sistēmas struktūras modelis</w:t>
-      </w:r>
-    </w:p>
-    <w:p>
-      <w:pPr>
-        <w:pStyle w:val="Virsraksts2"/>
-      </w:pPr>
-      <w:bookmarkStart w:id="28" w:name="_Toc159432535"/>
-      <w:r>
-        <w:t>4.2. Klašu diagramma / ER diagramma</w:t>
-      </w:r>
-      <w:bookmarkEnd w:id="28"/>
-    </w:p>
-    <w:p>
-      <w:pPr>
-        <w:pStyle w:val="Virsraksts2"/>
-      </w:pPr>
-      <w:bookmarkStart w:id="29" w:name="_Toc159432536"/>
-      <w:r>
-        <w:t>4.3. Funkcionālais un dinamiskais sistēmas modelis</w:t>
-      </w:r>
-      <w:bookmarkEnd w:id="29"/>
-    </w:p>
-    <w:p>
-      <w:pPr>
-        <w:pStyle w:val="Virsraksts2"/>
+        <w:t>attēls Sistēmas struktūras modelis</w:t>
+      </w:r>
+    </w:p>
+    <w:p>
+      <w:pPr>
+        <w:pStyle w:val="Sarakstarindkopa"/>
+        <w:ind w:left="1211" w:firstLine="0"/>
+        <w:rPr>
+          <w:b/>
+          <w:bCs/>
+          <w:sz w:val="20"/>
+          <w:szCs w:val="20"/>
+        </w:rPr>
         <w:sectPr>
           <w:pgSz w:w="11906" w:h="16838"/>
           <w:pgMar w:top="1134" w:right="1418" w:bottom="1134" w:left="1134" w:header="708" w:footer="708" w:gutter="0"/>
@@ -10483,48 +10475,79 @@
           <w:docGrid w:linePitch="360"/>
         </w:sectPr>
       </w:pPr>
-      <w:bookmarkStart w:id="30" w:name="_Toc159432537"/>
-      <w:r>
-        <w:t>4.4. Aktivitāšu diagramma</w:t>
-      </w:r>
-      <w:bookmarkEnd w:id="30"/>
     </w:p>
     <w:p>
       <w:pPr>
         <w:pStyle w:val="Virsraksts2"/>
       </w:pPr>
-      <w:bookmarkStart w:id="31" w:name="_Toc159432538"/>
+      <w:bookmarkStart w:id="28" w:name="_Toc159432535"/>
       <w:r>
         <w:lastRenderedPageBreak/>
-        <w:t xml:space="preserve">4.5. </w:t>
-      </w:r>
-      <w:r>
-        <w:t>Lietotjumgadījuma</w:t>
-      </w:r>
-      <w:r>
-        <w:t xml:space="preserve"> diagramma</w:t>
-      </w:r>
-      <w:bookmarkEnd w:id="31"/>
-    </w:p>
-    <w:p>
-      <w:r>
-        <w:t>Šajā diagramma var apskatīt kādas ir iespējamas spēlētāju darbības spēlējot spēli.</w:t>
-      </w:r>
-    </w:p>
+        <w:t>4.2. Klašu diagramma / ER diagramma</w:t>
+      </w:r>
+      <w:bookmarkEnd w:id="28"/>
+    </w:p>
+    <w:p>
+      <w:r>
+        <w:t xml:space="preserve">Šajā diagramma var apskatītas kādu ir saistība starp </w:t>
+      </w:r>
+      <w:r>
+        <w:t xml:space="preserve">datorspēlēs </w:t>
+      </w:r>
+      <w:r>
+        <w:t>klasēm</w:t>
+      </w:r>
+      <w:r>
+        <w:t xml:space="preserve"> </w:t>
+      </w:r>
+      <w:r>
+        <w:t xml:space="preserve">šajā </w:t>
+      </w:r>
+      <w:r>
+        <w:t xml:space="preserve">klases </w:t>
+      </w:r>
+      <w:r>
+        <w:t>diagrammā.</w:t>
+      </w:r>
+    </w:p>
+    <w:p/>
     <w:p>
       <w:pPr>
         <w:ind w:firstLine="0"/>
-        <w:jc w:val="center"/>
-      </w:pPr>
+        <w:sectPr>
+          <w:pgSz w:w="11906" w:h="16838"/>
+          <w:pgMar w:top="1134" w:right="1418" w:bottom="1134" w:left="1134" w:header="708" w:footer="708" w:gutter="0"/>
+          <w:cols w:space="708"/>
+          <w:docGrid w:linePitch="360"/>
+        </w:sectPr>
+      </w:pPr>
+    </w:p>
+    <w:p>
+      <w:pPr>
+        <w:pStyle w:val="Virsraksts2"/>
+      </w:pPr>
+      <w:bookmarkStart w:id="29" w:name="_Toc159432536"/>
+      <w:r>
+        <w:lastRenderedPageBreak/>
+        <w:t>4.3. Funkcionālais un dinamiskais sistēmas modelis</w:t>
+      </w:r>
+      <w:bookmarkEnd w:id="29"/>
+    </w:p>
+    <w:p>
+      <w:r>
+        <w:t>Šajā diagramma var apskatīt kāda izskatās datorspēles darbība un kādas ir lietotāja iespējas sekvenču diagrammā.</w:t>
+      </w:r>
+    </w:p>
+    <w:p>
       <w:r>
         <w:rPr>
           <w:noProof/>
         </w:rPr>
         <w:drawing>
-          <wp:inline distT="0" distB="0" distL="0" distR="0" wp14:anchorId="24B104D0" wp14:editId="63C8DAF4">
-            <wp:extent cx="7071360" cy="5001695"/>
-            <wp:effectExtent l="0" t="0" r="0" b="8890"/>
-            <wp:docPr id="1184339858" name="Attēls 3"/>
+          <wp:inline distT="0" distB="0" distL="0" distR="0" wp14:anchorId="60C3C8FB" wp14:editId="44742C03">
+            <wp:extent cx="5935980" cy="4991100"/>
+            <wp:effectExtent l="0" t="0" r="7620" b="0"/>
+            <wp:docPr id="1122909201" name="Attēls 1"/>
             <wp:cNvGraphicFramePr>
               <a:graphicFrameLocks xmlns:a="http://schemas.openxmlformats.org/drawingml/2006/main" noChangeAspect="1"/>
             </wp:cNvGraphicFramePr>
@@ -10532,7 +10555,7 @@
               <a:graphicData uri="http://schemas.openxmlformats.org/drawingml/2006/picture">
                 <pic:pic xmlns:pic="http://schemas.openxmlformats.org/drawingml/2006/picture">
                   <pic:nvPicPr>
-                    <pic:cNvPr id="0" name="Picture 4"/>
+                    <pic:cNvPr id="0" name="Picture 2"/>
                     <pic:cNvPicPr>
                       <a:picLocks noChangeAspect="1" noChangeArrowheads="1"/>
                     </pic:cNvPicPr>
@@ -10553,7 +10576,7 @@
                   <pic:spPr bwMode="auto">
                     <a:xfrm>
                       <a:off x="0" y="0"/>
-                      <a:ext cx="7071360" cy="5001695"/>
+                      <a:ext cx="5935980" cy="4991100"/>
                     </a:xfrm>
                     <a:prstGeom prst="rect">
                       <a:avLst/>
@@ -10572,6 +10595,264 @@
     </w:p>
     <w:p>
       <w:pPr>
+        <w:pStyle w:val="Sarakstarindkopa"/>
+        <w:numPr>
+          <w:ilvl w:val="0"/>
+          <w:numId w:val="61"/>
+        </w:numPr>
+        <w:jc w:val="center"/>
+        <w:rPr>
+          <w:b/>
+          <w:bCs/>
+          <w:sz w:val="20"/>
+          <w:szCs w:val="20"/>
+        </w:rPr>
+        <w:sectPr>
+          <w:pgSz w:w="11906" w:h="16838"/>
+          <w:pgMar w:top="1134" w:right="1418" w:bottom="1134" w:left="1134" w:header="708" w:footer="708" w:gutter="0"/>
+          <w:cols w:space="708"/>
+          <w:docGrid w:linePitch="360"/>
+        </w:sectPr>
+      </w:pPr>
+      <w:r>
+        <w:rPr>
+          <w:b/>
+          <w:bCs/>
+          <w:sz w:val="20"/>
+          <w:szCs w:val="20"/>
+        </w:rPr>
+        <w:t>attēls Sekvenču diagramma</w:t>
+      </w:r>
+    </w:p>
+    <w:p>
+      <w:pPr>
+        <w:pStyle w:val="Virsraksts2"/>
+      </w:pPr>
+      <w:bookmarkStart w:id="30" w:name="_Toc159432537"/>
+      <w:r>
+        <w:lastRenderedPageBreak/>
+        <w:t>4.4. Aktivitāšu diagramma</w:t>
+      </w:r>
+      <w:bookmarkEnd w:id="30"/>
+    </w:p>
+    <w:p>
+      <w:r>
+        <w:t>Šajā nodaļa var apskatīt aktivitātes diagrammas priekš katrām programmas moduļiem.</w:t>
+      </w:r>
+    </w:p>
+    <w:p>
+      <w:pPr>
+        <w:jc w:val="center"/>
+      </w:pPr>
+      <w:r>
+        <w:rPr>
+          <w:noProof/>
+        </w:rPr>
+        <w:drawing>
+          <wp:inline distT="0" distB="0" distL="0" distR="0" wp14:anchorId="39C952B8" wp14:editId="0F85EB9F">
+            <wp:extent cx="4389120" cy="4678680"/>
+            <wp:effectExtent l="0" t="0" r="0" b="7620"/>
+            <wp:docPr id="2112283391" name="Attēls 3"/>
+            <wp:cNvGraphicFramePr>
+              <a:graphicFrameLocks xmlns:a="http://schemas.openxmlformats.org/drawingml/2006/main" noChangeAspect="1"/>
+            </wp:cNvGraphicFramePr>
+            <a:graphic xmlns:a="http://schemas.openxmlformats.org/drawingml/2006/main">
+              <a:graphicData uri="http://schemas.openxmlformats.org/drawingml/2006/picture">
+                <pic:pic xmlns:pic="http://schemas.openxmlformats.org/drawingml/2006/picture">
+                  <pic:nvPicPr>
+                    <pic:cNvPr id="0" name="Picture 4"/>
+                    <pic:cNvPicPr>
+                      <a:picLocks noChangeAspect="1" noChangeArrowheads="1"/>
+                    </pic:cNvPicPr>
+                  </pic:nvPicPr>
+                  <pic:blipFill>
+                    <a:blip r:embed="rId13">
+                      <a:extLst>
+                        <a:ext uri="{28A0092B-C50C-407E-A947-70E740481C1C}">
+                          <a14:useLocalDpi xmlns:a14="http://schemas.microsoft.com/office/drawing/2010/main" val="0"/>
+                        </a:ext>
+                      </a:extLst>
+                    </a:blip>
+                    <a:srcRect/>
+                    <a:stretch>
+                      <a:fillRect/>
+                    </a:stretch>
+                  </pic:blipFill>
+                  <pic:spPr bwMode="auto">
+                    <a:xfrm>
+                      <a:off x="0" y="0"/>
+                      <a:ext cx="4389120" cy="4678680"/>
+                    </a:xfrm>
+                    <a:prstGeom prst="rect">
+                      <a:avLst/>
+                    </a:prstGeom>
+                    <a:noFill/>
+                    <a:ln>
+                      <a:noFill/>
+                    </a:ln>
+                  </pic:spPr>
+                </pic:pic>
+              </a:graphicData>
+            </a:graphic>
+          </wp:inline>
+        </w:drawing>
+      </w:r>
+    </w:p>
+    <w:p>
+      <w:pPr>
+        <w:pStyle w:val="Sarakstarindkopa"/>
+        <w:numPr>
+          <w:ilvl w:val="0"/>
+          <w:numId w:val="61"/>
+        </w:numPr>
+        <w:jc w:val="center"/>
+        <w:rPr>
+          <w:b/>
+          <w:bCs/>
+          <w:sz w:val="20"/>
+          <w:szCs w:val="20"/>
+        </w:rPr>
+      </w:pPr>
+      <w:r>
+        <w:rPr>
+          <w:b/>
+          <w:bCs/>
+          <w:sz w:val="20"/>
+          <w:szCs w:val="20"/>
+        </w:rPr>
+        <w:t>attēls Aktivitātes diagramma galvenai izvēlne</w:t>
+      </w:r>
+    </w:p>
+    <w:p>
+      <w:pPr>
+        <w:jc w:val="center"/>
+        <w:rPr>
+          <w:b/>
+          <w:bCs/>
+          <w:sz w:val="20"/>
+          <w:szCs w:val="20"/>
+        </w:rPr>
+      </w:pPr>
+    </w:p>
+    <w:p>
+      <w:pPr>
+        <w:rPr>
+          <w:b/>
+          <w:bCs/>
+          <w:sz w:val="20"/>
+          <w:szCs w:val="20"/>
+        </w:rPr>
+        <w:sectPr>
+          <w:pgSz w:w="11906" w:h="16838"/>
+          <w:pgMar w:top="1134" w:right="1418" w:bottom="1134" w:left="1134" w:header="708" w:footer="708" w:gutter="0"/>
+          <w:cols w:space="708"/>
+          <w:docGrid w:linePitch="360"/>
+        </w:sectPr>
+      </w:pPr>
+    </w:p>
+    <w:p>
+      <w:pPr>
+        <w:ind w:firstLine="0"/>
+        <w:jc w:val="center"/>
+        <w:rPr>
+          <w:szCs w:val="24"/>
+        </w:rPr>
+      </w:pPr>
+    </w:p>
+    <w:p/>
+    <w:p>
+      <w:pPr>
+        <w:sectPr>
+          <w:pgSz w:w="11906" w:h="16838"/>
+          <w:pgMar w:top="1134" w:right="1418" w:bottom="1134" w:left="1134" w:header="708" w:footer="708" w:gutter="0"/>
+          <w:cols w:space="708"/>
+          <w:docGrid w:linePitch="360"/>
+        </w:sectPr>
+      </w:pPr>
+    </w:p>
+    <w:p>
+      <w:pPr>
+        <w:pStyle w:val="Virsraksts2"/>
+      </w:pPr>
+      <w:bookmarkStart w:id="31" w:name="_Toc159432538"/>
+      <w:r>
+        <w:lastRenderedPageBreak/>
+        <w:t xml:space="preserve">4.5. </w:t>
+      </w:r>
+      <w:r>
+        <w:t>Lietotjumgadījuma</w:t>
+      </w:r>
+      <w:r>
+        <w:t xml:space="preserve"> diagramma</w:t>
+      </w:r>
+      <w:bookmarkEnd w:id="31"/>
+    </w:p>
+    <w:p>
+      <w:r>
+        <w:t>Šajā diagramma var apskatīt kādas ir iespējamas spēlētāju darbības spēlējot spēli.</w:t>
+      </w:r>
+    </w:p>
+    <w:p>
+      <w:pPr>
+        <w:ind w:firstLine="0"/>
+        <w:jc w:val="center"/>
+      </w:pPr>
+      <w:r>
+        <w:rPr>
+          <w:noProof/>
+        </w:rPr>
+        <w:drawing>
+          <wp:inline distT="0" distB="0" distL="0" distR="0" wp14:anchorId="37B9CA2F" wp14:editId="0EE34D15">
+            <wp:extent cx="6888480" cy="4878297"/>
+            <wp:effectExtent l="0" t="0" r="7620" b="0"/>
+            <wp:docPr id="906937510" name="Attēls 2"/>
+            <wp:cNvGraphicFramePr>
+              <a:graphicFrameLocks xmlns:a="http://schemas.openxmlformats.org/drawingml/2006/main" noChangeAspect="1"/>
+            </wp:cNvGraphicFramePr>
+            <a:graphic xmlns:a="http://schemas.openxmlformats.org/drawingml/2006/main">
+              <a:graphicData uri="http://schemas.openxmlformats.org/drawingml/2006/picture">
+                <pic:pic xmlns:pic="http://schemas.openxmlformats.org/drawingml/2006/picture">
+                  <pic:nvPicPr>
+                    <pic:cNvPr id="0" name="Picture 3"/>
+                    <pic:cNvPicPr>
+                      <a:picLocks noChangeAspect="1" noChangeArrowheads="1"/>
+                    </pic:cNvPicPr>
+                  </pic:nvPicPr>
+                  <pic:blipFill>
+                    <a:blip r:embed="rId14">
+                      <a:extLst>
+                        <a:ext uri="{28A0092B-C50C-407E-A947-70E740481C1C}">
+                          <a14:useLocalDpi xmlns:a14="http://schemas.microsoft.com/office/drawing/2010/main" val="0"/>
+                        </a:ext>
+                      </a:extLst>
+                    </a:blip>
+                    <a:srcRect/>
+                    <a:stretch>
+                      <a:fillRect/>
+                    </a:stretch>
+                  </pic:blipFill>
+                  <pic:spPr bwMode="auto">
+                    <a:xfrm>
+                      <a:off x="0" y="0"/>
+                      <a:ext cx="6914011" cy="4896378"/>
+                    </a:xfrm>
+                    <a:prstGeom prst="rect">
+                      <a:avLst/>
+                    </a:prstGeom>
+                    <a:noFill/>
+                    <a:ln>
+                      <a:noFill/>
+                    </a:ln>
+                  </pic:spPr>
+                </pic:pic>
+              </a:graphicData>
+            </a:graphic>
+          </wp:inline>
+        </w:drawing>
+      </w:r>
+    </w:p>
+    <w:p>
+      <w:pPr>
         <w:jc w:val="center"/>
         <w:rPr>
           <w:b/>
@@ -10643,6 +10924,181 @@
         <w:t>4.6. Sistēmas moduļu apraksts un algoritmu shēmas</w:t>
       </w:r>
       <w:bookmarkEnd w:id="32"/>
+    </w:p>
+    <w:p>
+      <w:r>
+        <w:t xml:space="preserve">Sistēma sastāv no četriem programmas moduļiem, kuri ir galvenā izvēlne, iestatījumi, </w:t>
+      </w:r>
+      <w:r>
+        <w:t>pirmspēles</w:t>
+      </w:r>
+      <w:r>
+        <w:t xml:space="preserve"> un spēles modu</w:t>
+      </w:r>
+      <w:r>
+        <w:t>lis</w:t>
+      </w:r>
+      <w:r>
+        <w:t>.</w:t>
+      </w:r>
+      <w:r>
+        <w:t xml:space="preserve"> Kopā ir četri moduļi, kur katram ir speciāls iemesls</w:t>
+      </w:r>
+      <w:r>
+        <w:t xml:space="preserve"> un katrs modulis ir sadalīts kā aina programmā.</w:t>
+      </w:r>
+    </w:p>
+    <w:p>
+      <w:r>
+        <w:t>Galvenā izvēlnē ir viss vienkāršākais modulis, tāpēc ka</w:t>
+      </w:r>
+      <w:r>
+        <w:t xml:space="preserve"> tās funkcija ir būt kā navigācijai un arī</w:t>
+      </w:r>
+      <w:r>
+        <w:t xml:space="preserve"> tur </w:t>
+      </w:r>
+      <w:r>
+        <w:t>atrodas</w:t>
+      </w:r>
+      <w:r>
+        <w:t xml:space="preserve"> tikai trīs pogas, kuru funkcijas ir pārvest lietotāju starp </w:t>
+      </w:r>
+      <w:r>
+        <w:t>ainām vai aizvērt ciet programmu. Divas pogas, kuras aizved lietotāju uz citām ainām ir “Sākt spēli” un “Iestatījuma” pogas, kuras pēc nospiešanas aizvedīs lietotāju uz pirmspēles un iestatījuma ainām attiecīgi. Ainu pāreja notiek izmantojot iebūvēto Unity funkciju, kuru sauc par SceneManager, kura pēc aktivizēšanas ielādēs izvēlēto ainu un izdzēsīs iepriekšējo ainu. Pēdējā poga modulī ir “Iziet uz darbvirsmu” poga, kuru pēc nospiešanas izdara Unity iebūvēto funkciju Quit, kura uz reiz aizver ciet programmu.</w:t>
+      </w:r>
+    </w:p>
+    <w:p>
+      <w:r>
+        <w:t xml:space="preserve">Iestatījuma moduļa galvenais uzdevums ir nodrošināt lietotājam </w:t>
+      </w:r>
+      <w:r>
+        <w:t>iespēju mainīt spēles iestatījumus izmantojot pogas, bīdņus un izvēlnes. Lietas, kuras lietotājam ir atļautas mainītas šajā modulī ir spēles skāņas efektu skaļums, spēles mūzikas skaļumu, peles kursora ātrumu, spēles ekrāna rezolūciju, kā arī mainīti visas spēles darbības ievades ar citām pogām.</w:t>
+      </w:r>
+      <w:r>
+        <w:t xml:space="preserve"> Vis</w:t>
+      </w:r>
+      <w:r>
+        <w:t xml:space="preserve">i iestatījumi saglabā savu vērtību izmantojot Unity PlayerPrefs funkciju. Šī funkcija ir laba tāpēc kā tā ļauj saglabāt </w:t>
+      </w:r>
+      <w:proofErr w:type="spellStart"/>
+      <w:r>
+        <w:t>int</w:t>
+      </w:r>
+      <w:proofErr w:type="spellEnd"/>
+      <w:r>
+        <w:t xml:space="preserve">, </w:t>
+      </w:r>
+      <w:proofErr w:type="spellStart"/>
+      <w:r>
+        <w:t>string</w:t>
+      </w:r>
+      <w:proofErr w:type="spellEnd"/>
+      <w:r>
+        <w:t xml:space="preserve">, </w:t>
+      </w:r>
+      <w:proofErr w:type="spellStart"/>
+      <w:r>
+        <w:t>float</w:t>
+      </w:r>
+      <w:proofErr w:type="spellEnd"/>
+      <w:r>
+        <w:t xml:space="preserve"> datu tipu vērtības ne tikai caur ainām, bet arī aizverot ciet programmu vērtības paliks uz lietotāju datoru. Šī funkcija saglabā vērtības uz lietotāja datoru izmantojot datora reģistru, jo programma saglabā vērtības kā reģistru atslēgu.</w:t>
+      </w:r>
+      <w:r>
+        <w:t xml:space="preserve"> Pēc tam, kad vērtības tiek saglabātas uz lietotāja datora, tajā laikā, kad lietotājs sāks spēli visas saglabātās vērtības tiks iestatītas spēlē un mainīs attiecīgo.</w:t>
+      </w:r>
+    </w:p>
+    <w:p>
+      <w:r>
+        <w:t>Pirmspēles moduļa galvenā funkcija ir dot lietotājam iespēju izvēlēties spēles spēlētāju un spēles līmeni, kur grib spēlēt. Modulī pagaidām atrodas tikai četras pogas, divas priekš spēlētāju izvēles un divi priekš līmeņu izvēles, bet nākotnes versijās tās būs vairākas. Šīs pogas izmanto to pašu funkciju, kuras izmanto pogas iestatījumos un tas ir PlayerPrefs. Kur kad lietotājs izvēlās spēlētāju tā vērtība tiek saglabāta un tā pat ir ar līmeņu izvēli. Kad spēle tiek sākta, tad spēle pārbauda, kādas vērtības tika izvēlētas un tad ielādē attiecīgos spēles objektus spēlē.</w:t>
+      </w:r>
+    </w:p>
+    <w:p>
+      <w:r>
+        <w:t xml:space="preserve">Spēles modulis ir viss lielākais modulis programmā, jo tur atrodas spēles galvenā daļa. Spēles spēlētājs var staigāt, skriet, </w:t>
+      </w:r>
+      <w:r>
+        <w:t>noklusējuma ,</w:t>
+      </w:r>
+      <w:r>
+        <w:t>mērķēt, pārlādēt, bloķēt</w:t>
+      </w:r>
+      <w:r>
+        <w:t>, ieroča maiņa</w:t>
+      </w:r>
+      <w:r>
+        <w:t xml:space="preserve"> un nomirt, visas šīs darbības ir sadalītas stāvokļos, kur spēles tēls atrodas, kad lietotājs izdara kaut kādu komandu. Šie stāvokļi dara katrs dara savu funkciju,</w:t>
+      </w:r>
+      <w:r>
+        <w:t xml:space="preserve"> bet visiem stāvokļiem ir daži ierobežojumi. </w:t>
+      </w:r>
+      <w:r>
+        <w:t xml:space="preserve">Staigāšanas stāvoklis ļauj lietotājam kustēties, skriešanas stāvoklis ļauj lietotājam kustēties, bet </w:t>
+      </w:r>
+      <w:r>
+        <w:lastRenderedPageBreak/>
+        <w:t>ātrāk. Noklusējuma stāvoklis ir stāvoklis, kur lietotājs ienāk, ja neko nedara. Mērķēšanas stāvoklis dod iespēju lietotājam šaut ar ieroci. Pārlādēšanas stāvoklis ļauj lietotājam pārlādēt ieroci, bet šajā stāvoklī ir aizliegts bloķēt, mainīt ieroci un šaut. Bloķēšanas stāvoklis ļauj bloķēt, bet aizliedz šaut, mainīt ieroci un pārlādēt. Ieroča maiņas stāvoklis maina lietotāja ieroci uz citu un aizliedz šaut, bloķēt un pārlādēt. Nomiršanas stāvoklis neļauj lietotājam neko darīt.</w:t>
+      </w:r>
+      <w:r>
+        <w:t xml:space="preserve"> </w:t>
+      </w:r>
+      <w:r>
+        <w:t>Kad lietotājs ieiet ikvienā stāvoklī tad arī uzreiz tiks spēlēta attiecīgā animācija un lietotājs izies no stāvokļa</w:t>
+      </w:r>
+      <w:r>
+        <w:t xml:space="preserve">, kad lietotājs izdarīs konkrētu darbību vai arī tiks automātiski iziets no stāvokļa pēc darbības pabeigšanas. </w:t>
+      </w:r>
+      <w:r>
+        <w:t>Lietotājs arī var saskarties ar spēles dažiem objektiem</w:t>
+      </w:r>
+      <w:r>
+        <w:t>, kā laika kapsulas un lodes kastes izmantojot interact</w:t>
+      </w:r>
+      <w:r>
+        <w:t>a</w:t>
+      </w:r>
+      <w:r>
+        <w:t>ble funk</w:t>
+      </w:r>
+      <w:r>
+        <w:t>ciju</w:t>
+      </w:r>
+      <w:r>
+        <w:t xml:space="preserve"> un spēlētāja sadursmi ar grīdu un sienu izmanto slāņus, lai saprastu, kam var iet cauri un kam nevar.</w:t>
+      </w:r>
+    </w:p>
+    <w:p>
+      <w:r>
+        <w:t>S</w:t>
+      </w:r>
+      <w:r>
+        <w:t xml:space="preserve">tāvokļa sistēma tā pati strādā priekš pretiniekiem, bet viņiem ir tikai trīs stāvokļi un tie ir meklēšanas, ķeršanas, un arī uzbrukšanas stāvoklis. </w:t>
+      </w:r>
+      <w:r>
+        <w:t>Meklēšanas stāvoklī pretinieks staigā par noteikto zonu. Ja pretinieks atrod lietotāju vai lietotājs šauj, tad pretinieks ieiet ķeršanas stāvoklī, kur pretinieks skrien pakaļ lietotājam. Ja pretinieks ir ticis noteiktā attālumā no spēlētāja, tad pretinieks ieiet uzbrukšanas stāvoklī, kur pretinieks centīsies uzbrukt lietotājam</w:t>
+      </w:r>
+      <w:r>
+        <w:t>, bet ja spēlētājs būs izgājis no uzbrukšanas distances, tad pretinieks ieies atpakaļ ķeršanas stāvoklī</w:t>
+      </w:r>
+      <w:r>
+        <w:t>.</w:t>
+      </w:r>
+      <w:r>
+        <w:t xml:space="preserve"> Pretinieks var zināt, kur jāiet izmantojot NavMesh komponentu priekš Unity</w:t>
+      </w:r>
+      <w:r>
+        <w:t xml:space="preserve">, kas ļauj pretiniekiem saprasti, kas ir zeme un, kas </w:t>
+      </w:r>
+      <w:r>
+        <w:t>ir objekts, kuram ir vajadzīgs apiet apkārt. Ja pretinieks tiek nošauts, tad tiek aktivētas pretinieka modeļa ragdoll</w:t>
+      </w:r>
+      <w:r>
+        <w:t xml:space="preserve"> un pēc </w:t>
+      </w:r>
+      <w:r>
+        <w:t>5 sekundēm tas pazūd.</w:t>
+      </w:r>
     </w:p>
     <w:p/>
     <w:p>
@@ -11029,6 +11485,54 @@
                 <w:szCs w:val="20"/>
               </w:rPr>
               <w:t>Atkļūdošana</w:t>
+            </w:r>
+          </w:p>
+        </w:tc>
+      </w:tr>
+      <w:tr>
+        <w:tc>
+          <w:tcPr>
+            <w:tcW w:w="4672" w:type="dxa"/>
+          </w:tcPr>
+          <w:p>
+            <w:pPr>
+              <w:spacing w:line="240" w:lineRule="auto"/>
+              <w:ind w:firstLine="0"/>
+              <w:jc w:val="left"/>
+              <w:rPr>
+                <w:sz w:val="20"/>
+                <w:szCs w:val="20"/>
+              </w:rPr>
+            </w:pPr>
+            <w:r>
+              <w:rPr>
+                <w:sz w:val="20"/>
+                <w:szCs w:val="20"/>
+              </w:rPr>
+              <w:t>Ragdoll</w:t>
+            </w:r>
+          </w:p>
+        </w:tc>
+        <w:tc>
+          <w:tcPr>
+            <w:tcW w:w="4672" w:type="dxa"/>
+          </w:tcPr>
+          <w:p>
+            <w:pPr>
+              <w:spacing w:line="240" w:lineRule="auto"/>
+              <w:ind w:firstLine="0"/>
+              <w:jc w:val="left"/>
+              <w:rPr>
+                <w:sz w:val="20"/>
+                <w:szCs w:val="20"/>
+              </w:rPr>
+            </w:pPr>
+            <w:r>
+              <w:rPr>
+                <w:sz w:val="20"/>
+                <w:szCs w:val="20"/>
+              </w:rPr>
+              <w:t>Spēļu modeļu gravitācijas fizika.</w:t>
             </w:r>
           </w:p>
         </w:tc>
@@ -11162,13 +11666,7 @@
           <w:rPr>
             <w:noProof/>
           </w:rPr>
-          <w:t>2</w:t>
-        </w:r>
-        <w:r>
-          <w:rPr>
-            <w:noProof/>
-          </w:rPr>
-          <w:t>1</w:t>
+          <w:t>21</w:t>
         </w:r>
         <w:r>
           <w:rPr>
@@ -14228,6 +14726,95 @@
     </w:lvl>
   </w:abstractNum>
   <w:abstractNum w:abstractNumId="35" w15:restartNumberingAfterBreak="0">
+    <w:nsid w:val="508F3DBE"/>
+    <w:multiLevelType w:val="hybridMultilevel"/>
+    <w:tmpl w:val="6854C450"/>
+    <w:lvl w:ilvl="0" w:tplc="AF6C47BC">
+      <w:start w:val="3"/>
+      <w:numFmt w:val="decimal"/>
+      <w:lvlText w:val="%1."/>
+      <w:lvlJc w:val="left"/>
+      <w:pPr>
+        <w:ind w:left="1211" w:hanging="360"/>
+      </w:pPr>
+      <w:rPr>
+        <w:rFonts w:hint="default"/>
+      </w:rPr>
+    </w:lvl>
+    <w:lvl w:ilvl="1" w:tplc="04260019" w:tentative="1">
+      <w:start w:val="1"/>
+      <w:numFmt w:val="lowerLetter"/>
+      <w:lvlText w:val="%2."/>
+      <w:lvlJc w:val="left"/>
+      <w:pPr>
+        <w:ind w:left="1931" w:hanging="360"/>
+      </w:pPr>
+    </w:lvl>
+    <w:lvl w:ilvl="2" w:tplc="0426001B" w:tentative="1">
+      <w:start w:val="1"/>
+      <w:numFmt w:val="lowerRoman"/>
+      <w:lvlText w:val="%3."/>
+      <w:lvlJc w:val="right"/>
+      <w:pPr>
+        <w:ind w:left="2651" w:hanging="180"/>
+      </w:pPr>
+    </w:lvl>
+    <w:lvl w:ilvl="3" w:tplc="0426000F" w:tentative="1">
+      <w:start w:val="1"/>
+      <w:numFmt w:val="decimal"/>
+      <w:lvlText w:val="%4."/>
+      <w:lvlJc w:val="left"/>
+      <w:pPr>
+        <w:ind w:left="3371" w:hanging="360"/>
+      </w:pPr>
+    </w:lvl>
+    <w:lvl w:ilvl="4" w:tplc="04260019" w:tentative="1">
+      <w:start w:val="1"/>
+      <w:numFmt w:val="lowerLetter"/>
+      <w:lvlText w:val="%5."/>
+      <w:lvlJc w:val="left"/>
+      <w:pPr>
+        <w:ind w:left="4091" w:hanging="360"/>
+      </w:pPr>
+    </w:lvl>
+    <w:lvl w:ilvl="5" w:tplc="0426001B" w:tentative="1">
+      <w:start w:val="1"/>
+      <w:numFmt w:val="lowerRoman"/>
+      <w:lvlText w:val="%6."/>
+      <w:lvlJc w:val="right"/>
+      <w:pPr>
+        <w:ind w:left="4811" w:hanging="180"/>
+      </w:pPr>
+    </w:lvl>
+    <w:lvl w:ilvl="6" w:tplc="0426000F" w:tentative="1">
+      <w:start w:val="1"/>
+      <w:numFmt w:val="decimal"/>
+      <w:lvlText w:val="%7."/>
+      <w:lvlJc w:val="left"/>
+      <w:pPr>
+        <w:ind w:left="5531" w:hanging="360"/>
+      </w:pPr>
+    </w:lvl>
+    <w:lvl w:ilvl="7" w:tplc="04260019" w:tentative="1">
+      <w:start w:val="1"/>
+      <w:numFmt w:val="lowerLetter"/>
+      <w:lvlText w:val="%8."/>
+      <w:lvlJc w:val="left"/>
+      <w:pPr>
+        <w:ind w:left="6251" w:hanging="360"/>
+      </w:pPr>
+    </w:lvl>
+    <w:lvl w:ilvl="8" w:tplc="0426001B" w:tentative="1">
+      <w:start w:val="1"/>
+      <w:numFmt w:val="lowerRoman"/>
+      <w:lvlText w:val="%9."/>
+      <w:lvlJc w:val="right"/>
+      <w:pPr>
+        <w:ind w:left="6971" w:hanging="180"/>
+      </w:pPr>
+    </w:lvl>
+  </w:abstractNum>
+  <w:abstractNum w:abstractNumId="36" w15:restartNumberingAfterBreak="0">
     <w:nsid w:val="50E93AD1"/>
     <w:multiLevelType w:val="hybridMultilevel"/>
     <w:tmpl w:val="CC404F8A"/>
@@ -14313,7 +14900,7 @@
       </w:pPr>
     </w:lvl>
   </w:abstractNum>
-  <w:abstractNum w:abstractNumId="36" w15:restartNumberingAfterBreak="0">
+  <w:abstractNum w:abstractNumId="37" w15:restartNumberingAfterBreak="0">
     <w:nsid w:val="51114BFC"/>
     <w:multiLevelType w:val="hybridMultilevel"/>
     <w:tmpl w:val="73B2FEE4"/>
@@ -14399,7 +14986,7 @@
       </w:pPr>
     </w:lvl>
   </w:abstractNum>
-  <w:abstractNum w:abstractNumId="37" w15:restartNumberingAfterBreak="0">
+  <w:abstractNum w:abstractNumId="38" w15:restartNumberingAfterBreak="0">
     <w:nsid w:val="522A570E"/>
     <w:multiLevelType w:val="hybridMultilevel"/>
     <w:tmpl w:val="0032DF26"/>
@@ -14485,7 +15072,7 @@
       </w:pPr>
     </w:lvl>
   </w:abstractNum>
-  <w:abstractNum w:abstractNumId="38" w15:restartNumberingAfterBreak="0">
+  <w:abstractNum w:abstractNumId="39" w15:restartNumberingAfterBreak="0">
     <w:nsid w:val="52374DC1"/>
     <w:multiLevelType w:val="hybridMultilevel"/>
     <w:tmpl w:val="9E3CE73E"/>
@@ -14571,7 +15158,7 @@
       </w:pPr>
     </w:lvl>
   </w:abstractNum>
-  <w:abstractNum w:abstractNumId="39" w15:restartNumberingAfterBreak="0">
+  <w:abstractNum w:abstractNumId="40" w15:restartNumberingAfterBreak="0">
     <w:nsid w:val="557542A0"/>
     <w:multiLevelType w:val="hybridMultilevel"/>
     <w:tmpl w:val="707E2D7A"/>
@@ -14657,7 +15244,7 @@
       </w:pPr>
     </w:lvl>
   </w:abstractNum>
-  <w:abstractNum w:abstractNumId="40" w15:restartNumberingAfterBreak="0">
+  <w:abstractNum w:abstractNumId="41" w15:restartNumberingAfterBreak="0">
     <w:nsid w:val="57A5101B"/>
     <w:multiLevelType w:val="hybridMultilevel"/>
     <w:tmpl w:val="707E2D7A"/>
@@ -14743,7 +15330,7 @@
       </w:pPr>
     </w:lvl>
   </w:abstractNum>
-  <w:abstractNum w:abstractNumId="41" w15:restartNumberingAfterBreak="0">
+  <w:abstractNum w:abstractNumId="42" w15:restartNumberingAfterBreak="0">
     <w:nsid w:val="5A117A6B"/>
     <w:multiLevelType w:val="hybridMultilevel"/>
     <w:tmpl w:val="69682AE2"/>
@@ -14829,7 +15416,7 @@
       </w:pPr>
     </w:lvl>
   </w:abstractNum>
-  <w:abstractNum w:abstractNumId="42" w15:restartNumberingAfterBreak="0">
+  <w:abstractNum w:abstractNumId="43" w15:restartNumberingAfterBreak="0">
     <w:nsid w:val="5BC26064"/>
     <w:multiLevelType w:val="hybridMultilevel"/>
     <w:tmpl w:val="CC404F8A"/>
@@ -14915,7 +15502,7 @@
       </w:pPr>
     </w:lvl>
   </w:abstractNum>
-  <w:abstractNum w:abstractNumId="43" w15:restartNumberingAfterBreak="0">
+  <w:abstractNum w:abstractNumId="44" w15:restartNumberingAfterBreak="0">
     <w:nsid w:val="5CC1131D"/>
     <w:multiLevelType w:val="hybridMultilevel"/>
     <w:tmpl w:val="CC404F8A"/>
@@ -15001,7 +15588,7 @@
       </w:pPr>
     </w:lvl>
   </w:abstractNum>
-  <w:abstractNum w:abstractNumId="44" w15:restartNumberingAfterBreak="0">
+  <w:abstractNum w:abstractNumId="45" w15:restartNumberingAfterBreak="0">
     <w:nsid w:val="642B01FC"/>
     <w:multiLevelType w:val="hybridMultilevel"/>
     <w:tmpl w:val="BCEAE050"/>
@@ -15087,7 +15674,7 @@
       </w:pPr>
     </w:lvl>
   </w:abstractNum>
-  <w:abstractNum w:abstractNumId="45" w15:restartNumberingAfterBreak="0">
+  <w:abstractNum w:abstractNumId="46" w15:restartNumberingAfterBreak="0">
     <w:nsid w:val="65ED094C"/>
     <w:multiLevelType w:val="hybridMultilevel"/>
     <w:tmpl w:val="CC404F8A"/>
@@ -15173,7 +15760,7 @@
       </w:pPr>
     </w:lvl>
   </w:abstractNum>
-  <w:abstractNum w:abstractNumId="46" w15:restartNumberingAfterBreak="0">
+  <w:abstractNum w:abstractNumId="47" w15:restartNumberingAfterBreak="0">
     <w:nsid w:val="660E6533"/>
     <w:multiLevelType w:val="hybridMultilevel"/>
     <w:tmpl w:val="854C5688"/>
@@ -15259,7 +15846,7 @@
       </w:pPr>
     </w:lvl>
   </w:abstractNum>
-  <w:abstractNum w:abstractNumId="47" w15:restartNumberingAfterBreak="0">
+  <w:abstractNum w:abstractNumId="48" w15:restartNumberingAfterBreak="0">
     <w:nsid w:val="67E16DDC"/>
     <w:multiLevelType w:val="hybridMultilevel"/>
     <w:tmpl w:val="DD4E7D42"/>
@@ -15345,7 +15932,7 @@
       </w:pPr>
     </w:lvl>
   </w:abstractNum>
-  <w:abstractNum w:abstractNumId="48" w15:restartNumberingAfterBreak="0">
+  <w:abstractNum w:abstractNumId="49" w15:restartNumberingAfterBreak="0">
     <w:nsid w:val="6D260F8F"/>
     <w:multiLevelType w:val="hybridMultilevel"/>
     <w:tmpl w:val="3E7EF566"/>
@@ -15431,7 +16018,7 @@
       </w:pPr>
     </w:lvl>
   </w:abstractNum>
-  <w:abstractNum w:abstractNumId="49" w15:restartNumberingAfterBreak="0">
+  <w:abstractNum w:abstractNumId="50" w15:restartNumberingAfterBreak="0">
     <w:nsid w:val="6E587799"/>
     <w:multiLevelType w:val="hybridMultilevel"/>
     <w:tmpl w:val="05C012C2"/>
@@ -15517,7 +16104,96 @@
       </w:pPr>
     </w:lvl>
   </w:abstractNum>
-  <w:abstractNum w:abstractNumId="50" w15:restartNumberingAfterBreak="0">
+  <w:abstractNum w:abstractNumId="51" w15:restartNumberingAfterBreak="0">
+    <w:nsid w:val="6F502775"/>
+    <w:multiLevelType w:val="hybridMultilevel"/>
+    <w:tmpl w:val="32F06C5E"/>
+    <w:lvl w:ilvl="0" w:tplc="6C44EB58">
+      <w:start w:val="1"/>
+      <w:numFmt w:val="decimal"/>
+      <w:lvlText w:val="%1."/>
+      <w:lvlJc w:val="left"/>
+      <w:pPr>
+        <w:ind w:left="1211" w:hanging="360"/>
+      </w:pPr>
+      <w:rPr>
+        <w:rFonts w:hint="default"/>
+      </w:rPr>
+    </w:lvl>
+    <w:lvl w:ilvl="1" w:tplc="04260019" w:tentative="1">
+      <w:start w:val="1"/>
+      <w:numFmt w:val="lowerLetter"/>
+      <w:lvlText w:val="%2."/>
+      <w:lvlJc w:val="left"/>
+      <w:pPr>
+        <w:ind w:left="1931" w:hanging="360"/>
+      </w:pPr>
+    </w:lvl>
+    <w:lvl w:ilvl="2" w:tplc="0426001B" w:tentative="1">
+      <w:start w:val="1"/>
+      <w:numFmt w:val="lowerRoman"/>
+      <w:lvlText w:val="%3."/>
+      <w:lvlJc w:val="right"/>
+      <w:pPr>
+        <w:ind w:left="2651" w:hanging="180"/>
+      </w:pPr>
+    </w:lvl>
+    <w:lvl w:ilvl="3" w:tplc="0426000F" w:tentative="1">
+      <w:start w:val="1"/>
+      <w:numFmt w:val="decimal"/>
+      <w:lvlText w:val="%4."/>
+      <w:lvlJc w:val="left"/>
+      <w:pPr>
+        <w:ind w:left="3371" w:hanging="360"/>
+      </w:pPr>
+    </w:lvl>
+    <w:lvl w:ilvl="4" w:tplc="04260019" w:tentative="1">
+      <w:start w:val="1"/>
+      <w:numFmt w:val="lowerLetter"/>
+      <w:lvlText w:val="%5."/>
+      <w:lvlJc w:val="left"/>
+      <w:pPr>
+        <w:ind w:left="4091" w:hanging="360"/>
+      </w:pPr>
+    </w:lvl>
+    <w:lvl w:ilvl="5" w:tplc="0426001B" w:tentative="1">
+      <w:start w:val="1"/>
+      <w:numFmt w:val="lowerRoman"/>
+      <w:lvlText w:val="%6."/>
+      <w:lvlJc w:val="right"/>
+      <w:pPr>
+        <w:ind w:left="4811" w:hanging="180"/>
+      </w:pPr>
+    </w:lvl>
+    <w:lvl w:ilvl="6" w:tplc="0426000F" w:tentative="1">
+      <w:start w:val="1"/>
+      <w:numFmt w:val="decimal"/>
+      <w:lvlText w:val="%7."/>
+      <w:lvlJc w:val="left"/>
+      <w:pPr>
+        <w:ind w:left="5531" w:hanging="360"/>
+      </w:pPr>
+    </w:lvl>
+    <w:lvl w:ilvl="7" w:tplc="04260019" w:tentative="1">
+      <w:start w:val="1"/>
+      <w:numFmt w:val="lowerLetter"/>
+      <w:lvlText w:val="%8."/>
+      <w:lvlJc w:val="left"/>
+      <w:pPr>
+        <w:ind w:left="6251" w:hanging="360"/>
+      </w:pPr>
+    </w:lvl>
+    <w:lvl w:ilvl="8" w:tplc="0426001B" w:tentative="1">
+      <w:start w:val="1"/>
+      <w:numFmt w:val="lowerRoman"/>
+      <w:lvlText w:val="%9."/>
+      <w:lvlJc w:val="right"/>
+      <w:pPr>
+        <w:ind w:left="6971" w:hanging="180"/>
+      </w:pPr>
+    </w:lvl>
+  </w:abstractNum>
+  <w:abstractNum w:abstractNumId="52" w15:restartNumberingAfterBreak="0">
     <w:nsid w:val="6F54379B"/>
     <w:multiLevelType w:val="hybridMultilevel"/>
     <w:tmpl w:val="0D9EE422"/>
@@ -15603,7 +16279,7 @@
       </w:pPr>
     </w:lvl>
   </w:abstractNum>
-  <w:abstractNum w:abstractNumId="51" w15:restartNumberingAfterBreak="0">
+  <w:abstractNum w:abstractNumId="53" w15:restartNumberingAfterBreak="0">
     <w:nsid w:val="71FD418E"/>
     <w:multiLevelType w:val="hybridMultilevel"/>
     <w:tmpl w:val="269207D4"/>
@@ -15689,7 +16365,7 @@
       </w:pPr>
     </w:lvl>
   </w:abstractNum>
-  <w:abstractNum w:abstractNumId="52" w15:restartNumberingAfterBreak="0">
+  <w:abstractNum w:abstractNumId="54" w15:restartNumberingAfterBreak="0">
     <w:nsid w:val="72F206C3"/>
     <w:multiLevelType w:val="hybridMultilevel"/>
     <w:tmpl w:val="51BAC4EE"/>
@@ -15775,7 +16451,7 @@
       </w:pPr>
     </w:lvl>
   </w:abstractNum>
-  <w:abstractNum w:abstractNumId="53" w15:restartNumberingAfterBreak="0">
+  <w:abstractNum w:abstractNumId="55" w15:restartNumberingAfterBreak="0">
     <w:nsid w:val="74715D34"/>
     <w:multiLevelType w:val="hybridMultilevel"/>
     <w:tmpl w:val="C1DEF2D0"/>
@@ -15861,7 +16537,7 @@
       </w:pPr>
     </w:lvl>
   </w:abstractNum>
-  <w:abstractNum w:abstractNumId="54" w15:restartNumberingAfterBreak="0">
+  <w:abstractNum w:abstractNumId="56" w15:restartNumberingAfterBreak="0">
     <w:nsid w:val="773B5FBB"/>
     <w:multiLevelType w:val="hybridMultilevel"/>
     <w:tmpl w:val="CC404F8A"/>
@@ -15947,7 +16623,7 @@
       </w:pPr>
     </w:lvl>
   </w:abstractNum>
-  <w:abstractNum w:abstractNumId="55" w15:restartNumberingAfterBreak="0">
+  <w:abstractNum w:abstractNumId="57" w15:restartNumberingAfterBreak="0">
     <w:nsid w:val="77F00D86"/>
     <w:multiLevelType w:val="hybridMultilevel"/>
     <w:tmpl w:val="CC404F8A"/>
@@ -16033,7 +16709,7 @@
       </w:pPr>
     </w:lvl>
   </w:abstractNum>
-  <w:abstractNum w:abstractNumId="56" w15:restartNumberingAfterBreak="0">
+  <w:abstractNum w:abstractNumId="58" w15:restartNumberingAfterBreak="0">
     <w:nsid w:val="79F04758"/>
     <w:multiLevelType w:val="hybridMultilevel"/>
     <w:tmpl w:val="8C004D38"/>
@@ -16119,7 +16795,7 @@
       </w:pPr>
     </w:lvl>
   </w:abstractNum>
-  <w:abstractNum w:abstractNumId="57" w15:restartNumberingAfterBreak="0">
+  <w:abstractNum w:abstractNumId="59" w15:restartNumberingAfterBreak="0">
     <w:nsid w:val="7C0F1AE5"/>
     <w:multiLevelType w:val="hybridMultilevel"/>
     <w:tmpl w:val="E954BAD6"/>
@@ -16205,7 +16881,7 @@
       </w:pPr>
     </w:lvl>
   </w:abstractNum>
-  <w:abstractNum w:abstractNumId="58" w15:restartNumberingAfterBreak="0">
+  <w:abstractNum w:abstractNumId="60" w15:restartNumberingAfterBreak="0">
     <w:nsid w:val="7FF41180"/>
     <w:multiLevelType w:val="hybridMultilevel"/>
     <w:tmpl w:val="346A5792"/>
@@ -16295,7 +16971,7 @@
     <w:abstractNumId w:val="2"/>
   </w:num>
   <w:num w:numId="2" w16cid:durableId="1209027426">
-    <w:abstractNumId w:val="56"/>
+    <w:abstractNumId w:val="58"/>
   </w:num>
   <w:num w:numId="3" w16cid:durableId="1343820081">
     <w:abstractNumId w:val="22"/>
@@ -16304,7 +16980,7 @@
     <w:abstractNumId w:val="16"/>
   </w:num>
   <w:num w:numId="5" w16cid:durableId="2038505684">
-    <w:abstractNumId w:val="37"/>
+    <w:abstractNumId w:val="38"/>
   </w:num>
   <w:num w:numId="6" w16cid:durableId="968165314">
     <w:abstractNumId w:val="18"/>
@@ -16313,28 +16989,28 @@
     <w:abstractNumId w:val="9"/>
   </w:num>
   <w:num w:numId="8" w16cid:durableId="578910501">
-    <w:abstractNumId w:val="57"/>
+    <w:abstractNumId w:val="59"/>
   </w:num>
   <w:num w:numId="9" w16cid:durableId="1514879445">
     <w:abstractNumId w:val="1"/>
   </w:num>
   <w:num w:numId="10" w16cid:durableId="986855970">
-    <w:abstractNumId w:val="49"/>
+    <w:abstractNumId w:val="50"/>
   </w:num>
   <w:num w:numId="11" w16cid:durableId="2106340633">
-    <w:abstractNumId w:val="51"/>
+    <w:abstractNumId w:val="53"/>
   </w:num>
   <w:num w:numId="12" w16cid:durableId="1777796034">
-    <w:abstractNumId w:val="50"/>
+    <w:abstractNumId w:val="52"/>
   </w:num>
   <w:num w:numId="13" w16cid:durableId="1469515656">
-    <w:abstractNumId w:val="53"/>
+    <w:abstractNumId w:val="55"/>
   </w:num>
   <w:num w:numId="14" w16cid:durableId="1430547572">
-    <w:abstractNumId w:val="39"/>
+    <w:abstractNumId w:val="40"/>
   </w:num>
   <w:num w:numId="15" w16cid:durableId="939489953">
-    <w:abstractNumId w:val="40"/>
+    <w:abstractNumId w:val="41"/>
   </w:num>
   <w:num w:numId="16" w16cid:durableId="1805081486">
     <w:abstractNumId w:val="31"/>
@@ -16343,13 +17019,13 @@
     <w:abstractNumId w:val="13"/>
   </w:num>
   <w:num w:numId="18" w16cid:durableId="516694629">
-    <w:abstractNumId w:val="36"/>
+    <w:abstractNumId w:val="37"/>
   </w:num>
   <w:num w:numId="19" w16cid:durableId="1353141845">
     <w:abstractNumId w:val="30"/>
   </w:num>
   <w:num w:numId="20" w16cid:durableId="1290164277">
-    <w:abstractNumId w:val="44"/>
+    <w:abstractNumId w:val="45"/>
   </w:num>
   <w:num w:numId="21" w16cid:durableId="2108768434">
     <w:abstractNumId w:val="34"/>
@@ -16367,25 +17043,25 @@
     <w:abstractNumId w:val="33"/>
   </w:num>
   <w:num w:numId="26" w16cid:durableId="717779887">
-    <w:abstractNumId w:val="38"/>
+    <w:abstractNumId w:val="39"/>
   </w:num>
   <w:num w:numId="27" w16cid:durableId="2141877905">
-    <w:abstractNumId w:val="46"/>
+    <w:abstractNumId w:val="47"/>
   </w:num>
   <w:num w:numId="28" w16cid:durableId="936670599">
     <w:abstractNumId w:val="19"/>
   </w:num>
   <w:num w:numId="29" w16cid:durableId="696808958">
-    <w:abstractNumId w:val="52"/>
+    <w:abstractNumId w:val="54"/>
   </w:num>
   <w:num w:numId="30" w16cid:durableId="511771675">
     <w:abstractNumId w:val="11"/>
   </w:num>
   <w:num w:numId="31" w16cid:durableId="1070276919">
-    <w:abstractNumId w:val="48"/>
+    <w:abstractNumId w:val="49"/>
   </w:num>
   <w:num w:numId="32" w16cid:durableId="363557722">
-    <w:abstractNumId w:val="41"/>
+    <w:abstractNumId w:val="42"/>
   </w:num>
   <w:num w:numId="33" w16cid:durableId="1517965515">
     <w:abstractNumId w:val="26"/>
@@ -16397,7 +17073,7 @@
     <w:abstractNumId w:val="4"/>
   </w:num>
   <w:num w:numId="36" w16cid:durableId="2128086819">
-    <w:abstractNumId w:val="58"/>
+    <w:abstractNumId w:val="60"/>
   </w:num>
   <w:num w:numId="37" w16cid:durableId="928081147">
     <w:abstractNumId w:val="8"/>
@@ -16418,25 +17094,25 @@
     <w:abstractNumId w:val="28"/>
   </w:num>
   <w:num w:numId="43" w16cid:durableId="860970350">
-    <w:abstractNumId w:val="35"/>
+    <w:abstractNumId w:val="36"/>
   </w:num>
   <w:num w:numId="44" w16cid:durableId="194850325">
-    <w:abstractNumId w:val="55"/>
+    <w:abstractNumId w:val="57"/>
   </w:num>
   <w:num w:numId="45" w16cid:durableId="2051690099">
     <w:abstractNumId w:val="21"/>
   </w:num>
   <w:num w:numId="46" w16cid:durableId="1342967925">
-    <w:abstractNumId w:val="54"/>
+    <w:abstractNumId w:val="56"/>
   </w:num>
   <w:num w:numId="47" w16cid:durableId="1948540795">
-    <w:abstractNumId w:val="43"/>
+    <w:abstractNumId w:val="44"/>
   </w:num>
   <w:num w:numId="48" w16cid:durableId="1826585626">
     <w:abstractNumId w:val="20"/>
   </w:num>
   <w:num w:numId="49" w16cid:durableId="1751194923">
-    <w:abstractNumId w:val="45"/>
+    <w:abstractNumId w:val="46"/>
   </w:num>
   <w:num w:numId="50" w16cid:durableId="916130584">
     <w:abstractNumId w:val="3"/>
@@ -16445,13 +17121,13 @@
     <w:abstractNumId w:val="5"/>
   </w:num>
   <w:num w:numId="52" w16cid:durableId="882524867">
-    <w:abstractNumId w:val="42"/>
+    <w:abstractNumId w:val="43"/>
   </w:num>
   <w:num w:numId="53" w16cid:durableId="1534078875">
     <w:abstractNumId w:val="6"/>
   </w:num>
   <w:num w:numId="54" w16cid:durableId="1369911374">
-    <w:abstractNumId w:val="47"/>
+    <w:abstractNumId w:val="48"/>
   </w:num>
   <w:num w:numId="55" w16cid:durableId="1577780651">
     <w:abstractNumId w:val="14"/>
@@ -16467,6 +17143,12 @@
   </w:num>
   <w:num w:numId="59" w16cid:durableId="211117029">
     <w:abstractNumId w:val="10"/>
+  </w:num>
+  <w:num w:numId="60" w16cid:durableId="1820883089">
+    <w:abstractNumId w:val="51"/>
+  </w:num>
+  <w:num w:numId="61" w16cid:durableId="2051226816">
+    <w:abstractNumId w:val="35"/>
   </w:num>
 </w:numbering>
 </file>

</xml_diff>

<commit_message>
Diagramma sadalīta 2 daļās
</commit_message>
<xml_diff>
--- a/Gustavs_Narvils_KV_Darbs.docx
+++ b/Gustavs_Narvils_KV_Darbs.docx
@@ -28,7 +28,7 @@
             <v:path o:extrusionok="f" gradientshapeok="t" o:connecttype="rect"/>
             <o:lock v:ext="edit" aspectratio="t"/>
           </v:shapetype>
-          <v:shape id="_x0000_i1025" type="#_x0000_t75" style="width:151.5pt;height:65.75pt">
+          <v:shape id="_x0000_i1025" type="#_x0000_t75" style="width:151.5pt;height:66.8pt">
             <v:imagedata r:id="rId8" o:title="unnamed" croptop="21083f" cropbottom="17190f" cropright="639f"/>
           </v:shape>
         </w:pict>
@@ -1043,7 +1043,7 @@
                 <w:noProof/>
                 <w:webHidden/>
               </w:rPr>
-              <w:t>19</w:t>
+              <w:t>20</w:t>
             </w:r>
             <w:r>
               <w:rPr>
@@ -1117,7 +1117,7 @@
                 <w:noProof/>
                 <w:webHidden/>
               </w:rPr>
-              <w:t>19</w:t>
+              <w:t>20</w:t>
             </w:r>
             <w:r>
               <w:rPr>
@@ -1191,7 +1191,7 @@
                 <w:noProof/>
                 <w:webHidden/>
               </w:rPr>
-              <w:t>19</w:t>
+              <w:t>20</w:t>
             </w:r>
             <w:r>
               <w:rPr>
@@ -1413,7 +1413,7 @@
                 <w:noProof/>
                 <w:webHidden/>
               </w:rPr>
-              <w:t>20</w:t>
+              <w:t>21</w:t>
             </w:r>
             <w:r>
               <w:rPr>
@@ -1487,7 +1487,7 @@
                 <w:noProof/>
                 <w:webHidden/>
               </w:rPr>
-              <w:t>20</w:t>
+              <w:t>21</w:t>
             </w:r>
             <w:r>
               <w:rPr>
@@ -1561,7 +1561,7 @@
                 <w:noProof/>
                 <w:webHidden/>
               </w:rPr>
-              <w:t>21</w:t>
+              <w:t>22</w:t>
             </w:r>
             <w:r>
               <w:rPr>
@@ -1635,7 +1635,7 @@
                 <w:noProof/>
                 <w:webHidden/>
               </w:rPr>
-              <w:t>21</w:t>
+              <w:t>22</w:t>
             </w:r>
             <w:r>
               <w:rPr>
@@ -1709,7 +1709,7 @@
                 <w:noProof/>
                 <w:webHidden/>
               </w:rPr>
-              <w:t>22</w:t>
+              <w:t>23</w:t>
             </w:r>
             <w:r>
               <w:rPr>
@@ -1783,7 +1783,7 @@
                 <w:noProof/>
                 <w:webHidden/>
               </w:rPr>
-              <w:t>23</w:t>
+              <w:t>26</w:t>
             </w:r>
             <w:r>
               <w:rPr>
@@ -1857,7 +1857,7 @@
                 <w:noProof/>
                 <w:webHidden/>
               </w:rPr>
-              <w:t>23</w:t>
+              <w:t>26</w:t>
             </w:r>
             <w:r>
               <w:rPr>
@@ -1931,7 +1931,7 @@
                 <w:noProof/>
                 <w:webHidden/>
               </w:rPr>
-              <w:t>23</w:t>
+              <w:t>27</w:t>
             </w:r>
             <w:r>
               <w:rPr>
@@ -2005,7 +2005,7 @@
                 <w:noProof/>
                 <w:webHidden/>
               </w:rPr>
-              <w:t>23</w:t>
+              <w:t>28</w:t>
             </w:r>
             <w:r>
               <w:rPr>
@@ -2079,7 +2079,7 @@
                 <w:noProof/>
                 <w:webHidden/>
               </w:rPr>
-              <w:t>23</w:t>
+              <w:t>29</w:t>
             </w:r>
             <w:r>
               <w:rPr>
@@ -2153,7 +2153,7 @@
                 <w:noProof/>
                 <w:webHidden/>
               </w:rPr>
-              <w:t>23</w:t>
+              <w:t>34</w:t>
             </w:r>
             <w:r>
               <w:rPr>
@@ -2227,7 +2227,7 @@
                 <w:noProof/>
                 <w:webHidden/>
               </w:rPr>
-              <w:t>23</w:t>
+              <w:t>34</w:t>
             </w:r>
             <w:r>
               <w:rPr>
@@ -2301,7 +2301,7 @@
                 <w:noProof/>
                 <w:webHidden/>
               </w:rPr>
-              <w:t>24</w:t>
+              <w:t>37</w:t>
             </w:r>
             <w:r>
               <w:rPr>
@@ -2375,7 +2375,7 @@
                 <w:noProof/>
                 <w:webHidden/>
               </w:rPr>
-              <w:t>25</w:t>
+              <w:t>38</w:t>
             </w:r>
             <w:r>
               <w:rPr>
@@ -2449,7 +2449,7 @@
                 <w:noProof/>
                 <w:webHidden/>
               </w:rPr>
-              <w:t>25</w:t>
+              <w:t>38</w:t>
             </w:r>
             <w:r>
               <w:rPr>
@@ -2523,7 +2523,7 @@
                 <w:noProof/>
                 <w:webHidden/>
               </w:rPr>
-              <w:t>25</w:t>
+              <w:t>38</w:t>
             </w:r>
             <w:r>
               <w:rPr>
@@ -2597,7 +2597,7 @@
                 <w:noProof/>
                 <w:webHidden/>
               </w:rPr>
-              <w:t>25</w:t>
+              <w:t>38</w:t>
             </w:r>
             <w:r>
               <w:rPr>
@@ -2671,7 +2671,7 @@
                 <w:noProof/>
                 <w:webHidden/>
               </w:rPr>
-              <w:t>26</w:t>
+              <w:t>39</w:t>
             </w:r>
             <w:r>
               <w:rPr>
@@ -2745,7 +2745,7 @@
                 <w:noProof/>
                 <w:webHidden/>
               </w:rPr>
-              <w:t>27</w:t>
+              <w:t>40</w:t>
             </w:r>
             <w:r>
               <w:rPr>
@@ -2819,7 +2819,7 @@
                 <w:noProof/>
                 <w:webHidden/>
               </w:rPr>
-              <w:t>28</w:t>
+              <w:t>41</w:t>
             </w:r>
             <w:r>
               <w:rPr>
@@ -2893,7 +2893,7 @@
                 <w:noProof/>
                 <w:webHidden/>
               </w:rPr>
-              <w:t>29</w:t>
+              <w:t>42</w:t>
             </w:r>
             <w:r>
               <w:rPr>
@@ -2967,7 +2967,7 @@
                 <w:noProof/>
                 <w:webHidden/>
               </w:rPr>
-              <w:t>30</w:t>
+              <w:t>43</w:t>
             </w:r>
             <w:r>
               <w:rPr>
@@ -10435,11 +10435,7 @@
     </w:p>
     <w:p>
       <w:pPr>
-        <w:pStyle w:val="Sarakstarindkopa"/>
-        <w:numPr>
-          <w:ilvl w:val="0"/>
-          <w:numId w:val="60"/>
-        </w:numPr>
+        <w:ind w:left="851" w:firstLine="0"/>
         <w:jc w:val="center"/>
         <w:rPr>
           <w:b/>
@@ -10448,6 +10444,15 @@
           <w:szCs w:val="20"/>
         </w:rPr>
       </w:pPr>
+      <w:r>
+        <w:rPr>
+          <w:b/>
+          <w:bCs/>
+          <w:sz w:val="20"/>
+          <w:szCs w:val="20"/>
+        </w:rPr>
+        <w:t>2.</w:t>
+      </w:r>
       <w:r>
         <w:rPr>
           <w:b/>
@@ -10595,11 +10600,7 @@
     </w:p>
     <w:p>
       <w:pPr>
-        <w:pStyle w:val="Sarakstarindkopa"/>
-        <w:numPr>
-          <w:ilvl w:val="0"/>
-          <w:numId w:val="61"/>
-        </w:numPr>
+        <w:ind w:left="851" w:firstLine="0"/>
         <w:jc w:val="center"/>
         <w:rPr>
           <w:b/>
@@ -10621,6 +10622,15 @@
           <w:sz w:val="20"/>
           <w:szCs w:val="20"/>
         </w:rPr>
+        <w:t>3.</w:t>
+      </w:r>
+      <w:r>
+        <w:rPr>
+          <w:b/>
+          <w:bCs/>
+          <w:sz w:val="20"/>
+          <w:szCs w:val="20"/>
+        </w:rPr>
         <w:t>attēls Sekvenču diagramma</w:t>
       </w:r>
     </w:p>
@@ -10637,7 +10647,13 @@
     </w:p>
     <w:p>
       <w:r>
-        <w:t>Šajā nodaļa var apskatīt aktivitātes diagrammas priekš katrām programmas moduļiem.</w:t>
+        <w:t>Šajā nodaļa var apskatīt aktivitātes diagrammas priekš katr</w:t>
+      </w:r>
+      <w:r>
+        <w:t>ie</w:t>
+      </w:r>
+      <w:r>
+        <w:t>m programmas moduļiem.</w:t>
       </w:r>
     </w:p>
     <w:p>
@@ -10700,11 +10716,7 @@
     </w:p>
     <w:p>
       <w:pPr>
-        <w:pStyle w:val="Sarakstarindkopa"/>
-        <w:numPr>
-          <w:ilvl w:val="0"/>
-          <w:numId w:val="61"/>
-        </w:numPr>
+        <w:ind w:left="851" w:firstLine="0"/>
         <w:jc w:val="center"/>
         <w:rPr>
           <w:b/>
@@ -10713,6 +10725,15 @@
           <w:szCs w:val="20"/>
         </w:rPr>
       </w:pPr>
+      <w:r>
+        <w:rPr>
+          <w:b/>
+          <w:bCs/>
+          <w:sz w:val="20"/>
+          <w:szCs w:val="20"/>
+        </w:rPr>
+        <w:t>4.</w:t>
+      </w:r>
       <w:r>
         <w:rPr>
           <w:b/>
@@ -10816,11 +10837,7 @@
     </w:p>
     <w:p>
       <w:pPr>
-        <w:pStyle w:val="Sarakstarindkopa"/>
-        <w:numPr>
-          <w:ilvl w:val="0"/>
-          <w:numId w:val="61"/>
-        </w:numPr>
+        <w:ind w:left="851" w:firstLine="0"/>
         <w:jc w:val="center"/>
         <w:rPr>
           <w:b/>
@@ -10835,6 +10852,15 @@
           <w:docGrid w:linePitch="360"/>
         </w:sectPr>
       </w:pPr>
+      <w:r>
+        <w:rPr>
+          <w:b/>
+          <w:bCs/>
+          <w:sz w:val="20"/>
+          <w:szCs w:val="20"/>
+        </w:rPr>
+        <w:t>5.</w:t>
+      </w:r>
       <w:r>
         <w:rPr>
           <w:b/>
@@ -10911,11 +10937,7 @@
     </w:p>
     <w:p>
       <w:pPr>
-        <w:pStyle w:val="Sarakstarindkopa"/>
-        <w:numPr>
-          <w:ilvl w:val="0"/>
-          <w:numId w:val="61"/>
-        </w:numPr>
+        <w:ind w:left="851" w:firstLine="0"/>
         <w:jc w:val="center"/>
         <w:rPr>
           <w:b/>
@@ -10924,6 +10946,15 @@
           <w:szCs w:val="20"/>
         </w:rPr>
       </w:pPr>
+      <w:r>
+        <w:rPr>
+          <w:b/>
+          <w:bCs/>
+          <w:sz w:val="20"/>
+          <w:szCs w:val="20"/>
+        </w:rPr>
+        <w:t>6.</w:t>
+      </w:r>
       <w:r>
         <w:rPr>
           <w:b/>
@@ -10966,7 +10997,9 @@
     </w:p>
     <w:p>
       <w:pPr>
-        <w:ind w:firstLine="0"/>
+        <w:pStyle w:val="Sarakstarindkopa"/>
+        <w:ind w:left="0" w:firstLine="0"/>
+        <w:jc w:val="center"/>
         <w:rPr>
           <w:b/>
           <w:bCs/>
@@ -10984,18 +11017,18 @@
         </w:rPr>
         <w:lastRenderedPageBreak/>
         <w:drawing>
-          <wp:anchor distT="0" distB="0" distL="114300" distR="114300" simplePos="0" relativeHeight="251658240" behindDoc="0" locked="0" layoutInCell="1" allowOverlap="1" wp14:anchorId="00A6223B" wp14:editId="31D570F7">
+          <wp:anchor distT="0" distB="0" distL="114300" distR="114300" simplePos="0" relativeHeight="251658240" behindDoc="0" locked="0" layoutInCell="1" allowOverlap="1" wp14:anchorId="7369B8D2" wp14:editId="1181D1A5">
             <wp:simplePos x="0" y="0"/>
             <wp:positionH relativeFrom="margin">
-              <wp:align>center</wp:align>
+              <wp:posOffset>-662026</wp:posOffset>
             </wp:positionH>
-            <wp:positionV relativeFrom="margin">
-              <wp:align>top</wp:align>
+            <wp:positionV relativeFrom="paragraph">
+              <wp:posOffset>-203</wp:posOffset>
             </wp:positionV>
-            <wp:extent cx="10557709" cy="3136863"/>
-            <wp:effectExtent l="0" t="0" r="0" b="6985"/>
-            <wp:wrapNone/>
-            <wp:docPr id="1799915287" name="Attēls 3"/>
+            <wp:extent cx="10605135" cy="4973955"/>
+            <wp:effectExtent l="0" t="0" r="5715" b="0"/>
+            <wp:wrapTopAndBottom/>
+            <wp:docPr id="503965864" name="Attēls 1"/>
             <wp:cNvGraphicFramePr>
               <a:graphicFrameLocks xmlns:a="http://schemas.openxmlformats.org/drawingml/2006/main" noChangeAspect="1"/>
             </wp:cNvGraphicFramePr>
@@ -11003,19 +11036,20 @@
               <a:graphicData uri="http://schemas.openxmlformats.org/drawingml/2006/picture">
                 <pic:pic xmlns:pic="http://schemas.openxmlformats.org/drawingml/2006/picture">
                   <pic:nvPicPr>
-                    <pic:cNvPr id="1799915287" name="Attēls 3"/>
+                    <pic:cNvPr id="0" name="Picture 2"/>
                     <pic:cNvPicPr>
                       <a:picLocks noChangeAspect="1" noChangeArrowheads="1"/>
                     </pic:cNvPicPr>
                   </pic:nvPicPr>
                   <pic:blipFill>
-                    <a:blip r:embed="rId16" cstate="print">
+                    <a:blip r:embed="rId16">
                       <a:extLst>
                         <a:ext uri="{28A0092B-C50C-407E-A947-70E740481C1C}">
                           <a14:useLocalDpi xmlns:a14="http://schemas.microsoft.com/office/drawing/2010/main" val="0"/>
                         </a:ext>
                       </a:extLst>
                     </a:blip>
+                    <a:srcRect/>
                     <a:stretch>
                       <a:fillRect/>
                     </a:stretch>
@@ -11023,7 +11057,7 @@
                   <pic:spPr bwMode="auto">
                     <a:xfrm>
                       <a:off x="0" y="0"/>
-                      <a:ext cx="10557709" cy="3136863"/>
+                      <a:ext cx="10605135" cy="4973955"/>
                     </a:xfrm>
                     <a:prstGeom prst="rect">
                       <a:avLst/>
@@ -11048,12 +11082,7 @@
     </w:p>
     <w:p>
       <w:pPr>
-        <w:pStyle w:val="Sarakstarindkopa"/>
-        <w:numPr>
-          <w:ilvl w:val="0"/>
-          <w:numId w:val="61"/>
-        </w:numPr>
-        <w:spacing w:before="4920"/>
+        <w:ind w:left="851" w:firstLine="0"/>
         <w:jc w:val="center"/>
         <w:rPr>
           <w:b/>
@@ -11069,12 +11098,159 @@
           <w:sz w:val="20"/>
           <w:szCs w:val="20"/>
         </w:rPr>
-        <w:t>attēls Aktivitātes diagramma spēles logam</w:t>
-      </w:r>
-    </w:p>
-    <w:p/>
-    <w:p>
-      <w:pPr>
+        <w:t>7.</w:t>
+      </w:r>
+      <w:r>
+        <w:rPr>
+          <w:b/>
+          <w:bCs/>
+          <w:sz w:val="20"/>
+          <w:szCs w:val="20"/>
+        </w:rPr>
+        <w:t>attēls aktivitātes diagramma spēles logam pirmā daļa</w:t>
+      </w:r>
+    </w:p>
+    <w:p>
+      <w:pPr>
+        <w:pStyle w:val="Sarakstarindkopa"/>
+        <w:ind w:left="1211" w:firstLine="0"/>
+        <w:rPr>
+          <w:b/>
+          <w:bCs/>
+          <w:sz w:val="20"/>
+          <w:szCs w:val="20"/>
+        </w:rPr>
+      </w:pPr>
+    </w:p>
+    <w:p>
+      <w:pPr>
+        <w:rPr>
+          <w:b/>
+          <w:bCs/>
+          <w:sz w:val="20"/>
+          <w:szCs w:val="20"/>
+        </w:rPr>
+        <w:sectPr>
+          <w:pgSz w:w="16838" w:h="11906" w:orient="landscape"/>
+          <w:pgMar w:top="1418" w:right="1134" w:bottom="1134" w:left="1134" w:header="708" w:footer="708" w:gutter="0"/>
+          <w:cols w:space="708"/>
+          <w:docGrid w:linePitch="360"/>
+        </w:sectPr>
+      </w:pPr>
+    </w:p>
+    <w:p>
+      <w:pPr>
+        <w:ind w:firstLine="0"/>
+        <w:jc w:val="center"/>
+        <w:rPr>
+          <w:b/>
+          <w:bCs/>
+          <w:sz w:val="20"/>
+          <w:szCs w:val="20"/>
+        </w:rPr>
+      </w:pPr>
+      <w:r>
+        <w:rPr>
+          <w:b/>
+          <w:bCs/>
+          <w:noProof/>
+          <w:sz w:val="20"/>
+          <w:szCs w:val="20"/>
+        </w:rPr>
+        <w:lastRenderedPageBreak/>
+        <w:drawing>
+          <wp:inline distT="0" distB="0" distL="0" distR="0" wp14:anchorId="58FD74A6" wp14:editId="7FA0B42F">
+            <wp:extent cx="6547104" cy="5412760"/>
+            <wp:effectExtent l="0" t="0" r="6350" b="0"/>
+            <wp:docPr id="669005086" name="Attēls 2"/>
+            <wp:cNvGraphicFramePr>
+              <a:graphicFrameLocks xmlns:a="http://schemas.openxmlformats.org/drawingml/2006/main" noChangeAspect="1"/>
+            </wp:cNvGraphicFramePr>
+            <a:graphic xmlns:a="http://schemas.openxmlformats.org/drawingml/2006/main">
+              <a:graphicData uri="http://schemas.openxmlformats.org/drawingml/2006/picture">
+                <pic:pic xmlns:pic="http://schemas.openxmlformats.org/drawingml/2006/picture">
+                  <pic:nvPicPr>
+                    <pic:cNvPr id="0" name="Picture 3"/>
+                    <pic:cNvPicPr>
+                      <a:picLocks noChangeAspect="1" noChangeArrowheads="1"/>
+                    </pic:cNvPicPr>
+                  </pic:nvPicPr>
+                  <pic:blipFill>
+                    <a:blip r:embed="rId17">
+                      <a:extLst>
+                        <a:ext uri="{28A0092B-C50C-407E-A947-70E740481C1C}">
+                          <a14:useLocalDpi xmlns:a14="http://schemas.microsoft.com/office/drawing/2010/main" val="0"/>
+                        </a:ext>
+                      </a:extLst>
+                    </a:blip>
+                    <a:srcRect/>
+                    <a:stretch>
+                      <a:fillRect/>
+                    </a:stretch>
+                  </pic:blipFill>
+                  <pic:spPr bwMode="auto">
+                    <a:xfrm>
+                      <a:off x="0" y="0"/>
+                      <a:ext cx="6573089" cy="5434243"/>
+                    </a:xfrm>
+                    <a:prstGeom prst="rect">
+                      <a:avLst/>
+                    </a:prstGeom>
+                    <a:noFill/>
+                    <a:ln>
+                      <a:noFill/>
+                    </a:ln>
+                  </pic:spPr>
+                </pic:pic>
+              </a:graphicData>
+            </a:graphic>
+          </wp:inline>
+        </w:drawing>
+      </w:r>
+    </w:p>
+    <w:p>
+      <w:pPr>
+        <w:ind w:firstLine="0"/>
+        <w:jc w:val="center"/>
+        <w:rPr>
+          <w:b/>
+          <w:bCs/>
+          <w:sz w:val="20"/>
+          <w:szCs w:val="20"/>
+        </w:rPr>
+      </w:pPr>
+      <w:r>
+        <w:rPr>
+          <w:b/>
+          <w:bCs/>
+          <w:sz w:val="20"/>
+          <w:szCs w:val="20"/>
+        </w:rPr>
+        <w:t>8.attēls aktivitātes diagramma spēles logam 2 daļa</w:t>
+      </w:r>
+    </w:p>
+    <w:p>
+      <w:pPr>
+        <w:pStyle w:val="Sarakstarindkopa"/>
+        <w:ind w:left="1211" w:firstLine="0"/>
+        <w:rPr>
+          <w:b/>
+          <w:bCs/>
+          <w:sz w:val="20"/>
+          <w:szCs w:val="20"/>
+        </w:rPr>
+      </w:pPr>
+    </w:p>
+    <w:p>
+      <w:pPr>
+        <w:pStyle w:val="Sarakstarindkopa"/>
+        <w:ind w:left="1211" w:firstLine="0"/>
+        <w:rPr>
+          <w:b/>
+          <w:bCs/>
+          <w:sz w:val="20"/>
+          <w:szCs w:val="20"/>
+        </w:rPr>
         <w:sectPr>
           <w:pgSz w:w="16838" w:h="11906" w:orient="landscape"/>
           <w:pgMar w:top="1418" w:right="1134" w:bottom="1134" w:left="1134" w:header="708" w:footer="708" w:gutter="0"/>
@@ -11132,7 +11308,7 @@
                     </pic:cNvPicPr>
                   </pic:nvPicPr>
                   <pic:blipFill>
-                    <a:blip r:embed="rId17">
+                    <a:blip r:embed="rId18">
                       <a:extLst>
                         <a:ext uri="{28A0092B-C50C-407E-A947-70E740481C1C}">
                           <a14:useLocalDpi xmlns:a14="http://schemas.microsoft.com/office/drawing/2010/main" val="0"/>
@@ -11187,7 +11363,7 @@
           <w:sz w:val="20"/>
           <w:szCs w:val="20"/>
         </w:rPr>
-        <w:t>8</w:t>
+        <w:t>9</w:t>
       </w:r>
       <w:r>
         <w:rPr>

</xml_diff>

<commit_message>
Limenis 2 sākts veidots
</commit_message>
<xml_diff>
--- a/Gustavs_Narvils_KV_Darbs.docx
+++ b/Gustavs_Narvils_KV_Darbs.docx
@@ -30,7 +30,7 @@
             <v:path o:extrusionok="f" gradientshapeok="t" o:connecttype="rect"/>
             <o:lock v:ext="edit" aspectratio="t"/>
           </v:shapetype>
-          <v:shape id="_x0000_i1025" type="#_x0000_t75" style="width:150.6pt;height:66pt">
+          <v:shape id="_x0000_i1025" type="#_x0000_t75" style="width:150.75pt;height:66pt">
             <v:imagedata r:id="rId8" o:title="unnamed" croptop="21083f" cropbottom="17190f" cropright="639f"/>
           </v:shape>
         </w:pict>
@@ -3619,7 +3619,15 @@
         <w:t>, jo pagaidām vienīgais veids, kā spēlēt šo spēli ir ar peli un klaviatūru, bet nākotnē es gribēt arī dot iespēju spēlēt spēli ar vairākām ierīcēm.</w:t>
       </w:r>
       <w:r>
-        <w:t xml:space="preserve"> Viena ierīce, ko es gribētu atbalstīt nākotnē ir “Xbox” un “PlayStation” spēles pultis, jo ja spēle atbalstītu tiešu tās ierīces, tad ir iespējams nākotnē šo spēli pat uzlikt uz spēļu konsolēm. Otrā ierīce, ko es gribētu atbalstīt ir skārienjutīgie ekrāni, jo nākotnē es šo spēli gribētu uzlikt uz telefoniem tādēļ būtu jāizstrādā priekš šīs spēles virtuālās pogas, lai spēlētājs varētu spēlēt spēli izmantojot pirkstus.</w:t>
+        <w:t xml:space="preserve"> Viena ierīce, ko es gribētu atbalstīt nākotnē ir “Xbox” un “</w:t>
+      </w:r>
+      <w:proofErr w:type="spellStart"/>
+      <w:r>
+        <w:t>PlayStation</w:t>
+      </w:r>
+      <w:proofErr w:type="spellEnd"/>
+      <w:r>
+        <w:t>” spēles pultis, jo ja spēle atbalstītu tiešu tās ierīces, tad ir iespējams nākotnē šo spēli pat uzlikt uz spēļu konsolēm. Otrā ierīce, ko es gribētu atbalstīt ir skārienjutīgie ekrāni, jo nākotnē es šo spēli gribētu uzlikt uz telefoniem tādēļ būtu jāizstrādā priekš šīs spēles virtuālās pogas, lai spēlētājs varētu spēlēt spēli izmantojot pirkstus.</w:t>
       </w:r>
     </w:p>
     <w:p>
@@ -6989,9 +6997,11 @@
       <w:r>
         <w:t xml:space="preserve">Spēlētājs pakustina </w:t>
       </w:r>
+      <w:proofErr w:type="spellStart"/>
       <w:r>
         <w:t>datorpeli</w:t>
       </w:r>
+      <w:proofErr w:type="spellEnd"/>
       <w:r>
         <w:t xml:space="preserve"> uz jebkuru virzienu</w:t>
       </w:r>
@@ -7589,7 +7599,23 @@
     </w:p>
     <w:p>
       <w:r>
-        <w:t>Ja spēlētājam ieroča magazīns ir tukšs un spēlētājam ir lodes ar, ko to pielādēt tad spēlē pārlādēšanas animāciju un spēlētāja magazīns pielādējas ar pieejamām papildu lodēm.</w:t>
+        <w:t xml:space="preserve">Ja spēlētājam ieroča </w:t>
+      </w:r>
+      <w:proofErr w:type="spellStart"/>
+      <w:r>
+        <w:t>magazīns</w:t>
+      </w:r>
+      <w:proofErr w:type="spellEnd"/>
+      <w:r>
+        <w:t xml:space="preserve"> ir tukšs un spēlētājam ir lodes ar, ko to pielādēt tad spēlē pārlādēšanas animāciju un spēlētāja </w:t>
+      </w:r>
+      <w:proofErr w:type="spellStart"/>
+      <w:r>
+        <w:t>magazīns</w:t>
+      </w:r>
+      <w:proofErr w:type="spellEnd"/>
+      <w:r>
+        <w:t xml:space="preserve"> pielādējas ar pieejamām papildu lodēm.</w:t>
       </w:r>
     </w:p>
     <w:p>
@@ -7687,7 +7713,23 @@
         <w:t xml:space="preserve">Lietotājs tur </w:t>
       </w:r>
       <w:r>
-        <w:t>skriešanas pogu, kura pēc noklusējuma ir “Left Shift”.</w:t>
+        <w:t>skriešanas pogu, kura pēc noklusējuma ir “</w:t>
+      </w:r>
+      <w:proofErr w:type="spellStart"/>
+      <w:r>
+        <w:t>Left</w:t>
+      </w:r>
+      <w:proofErr w:type="spellEnd"/>
+      <w:r>
+        <w:t xml:space="preserve"> </w:t>
+      </w:r>
+      <w:proofErr w:type="spellStart"/>
+      <w:r>
+        <w:t>Shift</w:t>
+      </w:r>
+      <w:proofErr w:type="spellEnd"/>
+      <w:r>
+        <w:t>”.</w:t>
       </w:r>
     </w:p>
     <w:p>
@@ -7824,7 +7866,15 @@
         </w:rPr>
       </w:pPr>
       <w:r>
-        <w:t>Spēlētājs nospiež bloķēšanas pogu, kura pēc noklusējuma ir “Space”</w:t>
+        <w:t>Spēlētājs nospiež bloķēšanas pogu, kura pēc noklusējuma ir “</w:t>
+      </w:r>
+      <w:proofErr w:type="spellStart"/>
+      <w:r>
+        <w:t>Space</w:t>
+      </w:r>
+      <w:proofErr w:type="spellEnd"/>
+      <w:r>
+        <w:t>”</w:t>
       </w:r>
     </w:p>
     <w:p>
@@ -10693,7 +10743,7 @@
           <w:noProof/>
         </w:rPr>
         <w:drawing>
-          <wp:anchor distT="0" distB="0" distL="114300" distR="114300" simplePos="0" relativeHeight="251659264" behindDoc="0" locked="0" layoutInCell="1" allowOverlap="1" wp14:anchorId="6ACD0B2D" wp14:editId="5148474E">
+          <wp:anchor distT="0" distB="0" distL="114300" distR="114300" simplePos="0" relativeHeight="251659264" behindDoc="0" locked="0" layoutInCell="1" allowOverlap="1" wp14:anchorId="6ACD0B2D" wp14:editId="178BA6EE">
             <wp:simplePos x="0" y="0"/>
             <wp:positionH relativeFrom="page">
               <wp:posOffset>344384</wp:posOffset>
@@ -11736,7 +11786,31 @@
         <w:t xml:space="preserve"> Vis</w:t>
       </w:r>
       <w:r>
-        <w:t>i iestatījumi saglabā savu vērtību izmantojot Unity PlayerPrefs funkciju. Šī funkcija ir laba tāpēc kā tā ļauj saglabāt int, string, float datu tipu vērtības ne tikai caur ainām, bet arī aizverot ciet programmu vērtības paliks uz lietotāju datoru. Šī funkcija saglabā vērtības uz lietotāja datoru izmantojot datora reģistru, jo programma saglabā vērtības kā reģistru atslēgu.</w:t>
+        <w:t xml:space="preserve">i iestatījumi saglabā savu vērtību izmantojot Unity PlayerPrefs funkciju. Šī funkcija ir laba tāpēc kā tā ļauj saglabāt </w:t>
+      </w:r>
+      <w:proofErr w:type="spellStart"/>
+      <w:r>
+        <w:t>int</w:t>
+      </w:r>
+      <w:proofErr w:type="spellEnd"/>
+      <w:r>
+        <w:t xml:space="preserve">, </w:t>
+      </w:r>
+      <w:proofErr w:type="spellStart"/>
+      <w:r>
+        <w:t>string</w:t>
+      </w:r>
+      <w:proofErr w:type="spellEnd"/>
+      <w:r>
+        <w:t xml:space="preserve">, </w:t>
+      </w:r>
+      <w:proofErr w:type="spellStart"/>
+      <w:r>
+        <w:t>float</w:t>
+      </w:r>
+      <w:proofErr w:type="spellEnd"/>
+      <w:r>
+        <w:t xml:space="preserve"> datu tipu vērtības ne tikai caur ainām, bet arī aizverot ciet programmu vērtības paliks uz lietotāju datoru. Šī funkcija saglabā vērtības uz lietotāja datoru izmantojot datora reģistru, jo programma saglabā vērtības kā reģistru atslēgu.</w:t>
       </w:r>
       <w:r>
         <w:t xml:space="preserve"> Pēc tam, kad vērtības tiek saglabātas uz lietotāja datora, tajā laikā, kad lietotājs sāks spēli visas saglabātās vērtības tiks iestatītas spēlē un mainīs attiecīgo.</w:t>
@@ -12165,7 +12239,15 @@
     </w:p>
     <w:p>
       <w:r>
-        <w:t>Lietotājs var kontrolēt savu spēles spēlētāju izmantojot klaviatūras vai peles taustiņus visas darbības kontroles lietotājam bija iespējams mainīt iestatījumos, bet programma arī piedāvā noklusējuma ievades pogas. Lietotājs var kustināt spēlētāju par spēles lauku turot kādu no staigāšanas pogām, kuras pēc noklusējuma ir “W” uz priekšu, “S” uz atpakaļ, “A” pa kreisi un “D” pa labi. Ja lietotājs staigājot arī tur skriešanas pogu, kura pēc noklusējuma ir “Shift”, tad spēles spēlētājs sāks skriet un viņa ātrums palielināsies. Lietotājs var kontrolēt kameru izmantojot peli un to kustot. Ja lietotājs grib mērķēt ieroci, tad viņam ir jātur mērķēšanas poga, kura pēc noklusējuma ir peles labais ta</w:t>
+        <w:t>Lietotājs var kontrolēt savu spēles spēlētāju izmantojot klaviatūras vai peles taustiņus visas darbības kontroles lietotājam bija iespējams mainīt iestatījumos, bet programma arī piedāvā noklusējuma ievades pogas. Lietotājs var kustināt spēlētāju par spēles lauku turot kādu no staigāšanas pogām, kuras pēc noklusējuma ir “W” uz priekšu, “S” uz atpakaļ, “A” pa kreisi un “D” pa labi. Ja lietotājs staigājot arī tur skriešanas pogu, kura pēc noklusējuma ir “</w:t>
+      </w:r>
+      <w:proofErr w:type="spellStart"/>
+      <w:r>
+        <w:t>Shift</w:t>
+      </w:r>
+      <w:proofErr w:type="spellEnd"/>
+      <w:r>
+        <w:t>”, tad spēles spēlētājs sāks skriet un viņa ātrums palielināsies. Lietotājs var kontrolēt kameru izmantojot peli un to kustot. Ja lietotājs grib mērķēt ieroci, tad viņam ir jātur mērķēšanas poga, kura pēc noklusējuma ir peles labais ta</w:t>
       </w:r>
       <w:r>
         <w:t>u</w:t>
@@ -12180,7 +12262,15 @@
         <w:t xml:space="preserve">peles kreiso taustiņu. </w:t>
       </w:r>
       <w:r>
-        <w:t>Ja lietotājs ir izšāvis ieroci un arī vel ir lodes lai pārlādētu ieroci, tad viņš var nospiest pārlādēšanas pogu, kura pēc noklusējuma ir “R”. Lietotājs arī var samazināt pretinieka izdarīto bojājumu nospiežot bloķēšanas pogu, kura pēc noklusējuma ir “Space”. Ja lietotājs spēles laikā atrod lodes kastes vai laika kapsulas, tad nospiežot saskares pogu, kura pēc noklusējuma ir “E”, tad lietotājs to var pacelt un sev iedot mazliet punktus, kā arī vairāk lodes vai laiku. Spēles galvenais mērķis ir no</w:t>
+        <w:t>Ja lietotājs ir izšāvis ieroci un arī vel ir lodes lai pārlādētu ieroci, tad viņš var nospiest pārlādēšanas pogu, kura pēc noklusējuma ir “R”. Lietotājs arī var samazināt pretinieka izdarīto bojājumu nospiežot bloķēšanas pogu, kura pēc noklusējuma ir “</w:t>
+      </w:r>
+      <w:proofErr w:type="spellStart"/>
+      <w:r>
+        <w:t>Space</w:t>
+      </w:r>
+      <w:proofErr w:type="spellEnd"/>
+      <w:r>
+        <w:t>”. Ja lietotājs spēles laikā atrod lodes kastes vai laika kapsulas, tad nospiežot saskares pogu, kura pēc noklusējuma ir “E”, tad lietotājs to var pacelt un sev iedot mazliet punktus, kā arī vairāk lodes vai laiku. Spēles galvenais mērķis ir no</w:t>
       </w:r>
       <w:r>
         <w:t>šaut cik vien daudz iespējami pretiniekus cik lietotājs var. Lietotājs šaujot par pretiniekiem var šaut par jebkuru ķermeņa daļu, kur grib, bet ja šaus par pretinieku galvu, tad tas izdarīs viņiem vairāk bojājumus nekā par jebkuru citurieni, kā arī dot iespēju apstulbināt pretinieku uz īsu laiku, kur viņi nekustēsies. Ja spēlētājs nošauj divus pretiniekus 10 sekunžu intervālā, tad sāksies “Kombo” skaitītājs, kura laikā spēlētāja punkti tiks reizināti, atkarībā cik liels ir skaitītājs. Ja lietotājs nenošauj pretinieku 10 sekundēs, tad tas pazūd un punkti netiek reizināti. Lietotājam arī ir dzīvības, ko pretinieki var atņemt ja viņi izdara veiksmīgu uzbrukumu pret spēlētāju, ja dzīvības beigsies, tad spēlētājs nomirs un arī spēle beigsies.</w:t>
@@ -12408,7 +12498,7 @@
           <w:noProof/>
         </w:rPr>
         <w:drawing>
-          <wp:anchor distT="0" distB="0" distL="114300" distR="114300" simplePos="0" relativeHeight="251660288" behindDoc="0" locked="0" layoutInCell="1" allowOverlap="1" wp14:anchorId="4EDA0B16" wp14:editId="5B57C5B3">
+          <wp:anchor distT="0" distB="0" distL="114300" distR="114300" simplePos="0" relativeHeight="251660288" behindDoc="0" locked="0" layoutInCell="1" allowOverlap="1" wp14:anchorId="4EDA0B16" wp14:editId="2E769DAC">
             <wp:simplePos x="0" y="0"/>
             <wp:positionH relativeFrom="page">
               <wp:align>center</wp:align>
@@ -12517,7 +12607,7 @@
           <w:noProof/>
         </w:rPr>
         <w:drawing>
-          <wp:anchor distT="0" distB="0" distL="114300" distR="114300" simplePos="0" relativeHeight="251661312" behindDoc="0" locked="0" layoutInCell="1" allowOverlap="1" wp14:anchorId="449F82EB" wp14:editId="1D2CD0ED">
+          <wp:anchor distT="0" distB="0" distL="114300" distR="114300" simplePos="0" relativeHeight="251661312" behindDoc="0" locked="0" layoutInCell="1" allowOverlap="1" wp14:anchorId="449F82EB" wp14:editId="7FEFD2CA">
             <wp:simplePos x="0" y="0"/>
             <wp:positionH relativeFrom="margin">
               <wp:align>center</wp:align>
@@ -12628,7 +12718,7 @@
         </w:rPr>
         <w:lastRenderedPageBreak/>
         <w:drawing>
-          <wp:anchor distT="0" distB="0" distL="114300" distR="114300" simplePos="0" relativeHeight="251662336" behindDoc="0" locked="0" layoutInCell="1" allowOverlap="1" wp14:anchorId="7041B794" wp14:editId="231CA684">
+          <wp:anchor distT="0" distB="0" distL="114300" distR="114300" simplePos="0" relativeHeight="251662336" behindDoc="0" locked="0" layoutInCell="1" allowOverlap="1" wp14:anchorId="7041B794" wp14:editId="6DEB88E6">
             <wp:simplePos x="0" y="0"/>
             <wp:positionH relativeFrom="page">
               <wp:align>center</wp:align>
@@ -13393,6 +13483,7 @@
                 <w:szCs w:val="20"/>
               </w:rPr>
             </w:pPr>
+            <w:proofErr w:type="spellStart"/>
             <w:r>
               <w:rPr>
                 <w:sz w:val="20"/>
@@ -13400,6 +13491,7 @@
               </w:rPr>
               <w:t>Pirmspēle</w:t>
             </w:r>
+            <w:proofErr w:type="spellEnd"/>
           </w:p>
         </w:tc>
       </w:tr>
@@ -13448,6 +13540,213 @@
               </w:rPr>
               <w:t>Spēle</w:t>
             </w:r>
+          </w:p>
+        </w:tc>
+      </w:tr>
+      <w:tr>
+        <w:tc>
+          <w:tcPr>
+            <w:tcW w:w="4672" w:type="dxa"/>
+          </w:tcPr>
+          <w:p>
+            <w:pPr>
+              <w:spacing w:line="240" w:lineRule="auto"/>
+              <w:ind w:firstLine="0"/>
+              <w:jc w:val="left"/>
+              <w:rPr>
+                <w:sz w:val="20"/>
+                <w:szCs w:val="20"/>
+              </w:rPr>
+            </w:pPr>
+            <w:proofErr w:type="spellStart"/>
+            <w:r>
+              <w:rPr>
+                <w:sz w:val="20"/>
+                <w:szCs w:val="20"/>
+              </w:rPr>
+              <w:t>WhiteBox</w:t>
+            </w:r>
+            <w:proofErr w:type="spellEnd"/>
+          </w:p>
+        </w:tc>
+        <w:tc>
+          <w:tcPr>
+            <w:tcW w:w="4672" w:type="dxa"/>
+          </w:tcPr>
+          <w:p>
+            <w:pPr>
+              <w:spacing w:line="240" w:lineRule="auto"/>
+              <w:ind w:firstLine="0"/>
+              <w:jc w:val="left"/>
+              <w:rPr>
+                <w:sz w:val="20"/>
+                <w:szCs w:val="20"/>
+              </w:rPr>
+            </w:pPr>
+            <w:r>
+              <w:rPr>
+                <w:sz w:val="20"/>
+                <w:szCs w:val="20"/>
+              </w:rPr>
+              <w:t>Baltās kastes testpiemērs</w:t>
+            </w:r>
+          </w:p>
+        </w:tc>
+      </w:tr>
+      <w:tr>
+        <w:tc>
+          <w:tcPr>
+            <w:tcW w:w="4672" w:type="dxa"/>
+          </w:tcPr>
+          <w:p>
+            <w:pPr>
+              <w:spacing w:line="240" w:lineRule="auto"/>
+              <w:ind w:firstLine="0"/>
+              <w:jc w:val="left"/>
+              <w:rPr>
+                <w:sz w:val="20"/>
+                <w:szCs w:val="20"/>
+              </w:rPr>
+            </w:pPr>
+            <w:proofErr w:type="spellStart"/>
+            <w:r>
+              <w:rPr>
+                <w:sz w:val="20"/>
+                <w:szCs w:val="20"/>
+              </w:rPr>
+              <w:t>BlackBox</w:t>
+            </w:r>
+            <w:proofErr w:type="spellEnd"/>
+          </w:p>
+        </w:tc>
+        <w:tc>
+          <w:tcPr>
+            <w:tcW w:w="4672" w:type="dxa"/>
+          </w:tcPr>
+          <w:p>
+            <w:pPr>
+              <w:spacing w:line="240" w:lineRule="auto"/>
+              <w:ind w:firstLine="0"/>
+              <w:jc w:val="left"/>
+              <w:rPr>
+                <w:sz w:val="20"/>
+                <w:szCs w:val="20"/>
+              </w:rPr>
+            </w:pPr>
+            <w:r>
+              <w:rPr>
+                <w:sz w:val="20"/>
+                <w:szCs w:val="20"/>
+              </w:rPr>
+              <w:t xml:space="preserve">Melnās kastes </w:t>
+            </w:r>
+            <w:r>
+              <w:rPr>
+                <w:sz w:val="20"/>
+                <w:szCs w:val="20"/>
+              </w:rPr>
+              <w:t>testpiemērs</w:t>
+            </w:r>
+          </w:p>
+        </w:tc>
+      </w:tr>
+      <w:tr>
+        <w:tc>
+          <w:tcPr>
+            <w:tcW w:w="4672" w:type="dxa"/>
+          </w:tcPr>
+          <w:p>
+            <w:pPr>
+              <w:spacing w:line="240" w:lineRule="auto"/>
+              <w:ind w:firstLine="0"/>
+              <w:jc w:val="left"/>
+              <w:rPr>
+                <w:sz w:val="20"/>
+                <w:szCs w:val="20"/>
+              </w:rPr>
+            </w:pPr>
+            <w:r>
+              <w:rPr>
+                <w:sz w:val="20"/>
+                <w:szCs w:val="20"/>
+              </w:rPr>
+              <w:t>W</w:t>
+            </w:r>
+          </w:p>
+        </w:tc>
+        <w:tc>
+          <w:tcPr>
+            <w:tcW w:w="4672" w:type="dxa"/>
+          </w:tcPr>
+          <w:p>
+            <w:pPr>
+              <w:spacing w:line="240" w:lineRule="auto"/>
+              <w:ind w:firstLine="0"/>
+              <w:jc w:val="left"/>
+              <w:rPr>
+                <w:sz w:val="20"/>
+                <w:szCs w:val="20"/>
+              </w:rPr>
+            </w:pPr>
+            <w:proofErr w:type="spellStart"/>
+            <w:r>
+              <w:rPr>
+                <w:sz w:val="20"/>
+                <w:szCs w:val="20"/>
+              </w:rPr>
+              <w:t>WhiteBox</w:t>
+            </w:r>
+            <w:proofErr w:type="spellEnd"/>
+          </w:p>
+        </w:tc>
+      </w:tr>
+      <w:tr>
+        <w:tc>
+          <w:tcPr>
+            <w:tcW w:w="4672" w:type="dxa"/>
+          </w:tcPr>
+          <w:p>
+            <w:pPr>
+              <w:spacing w:line="240" w:lineRule="auto"/>
+              <w:ind w:firstLine="0"/>
+              <w:jc w:val="left"/>
+              <w:rPr>
+                <w:sz w:val="20"/>
+                <w:szCs w:val="20"/>
+              </w:rPr>
+            </w:pPr>
+            <w:r>
+              <w:rPr>
+                <w:sz w:val="20"/>
+                <w:szCs w:val="20"/>
+              </w:rPr>
+              <w:t>B</w:t>
+            </w:r>
+          </w:p>
+        </w:tc>
+        <w:tc>
+          <w:tcPr>
+            <w:tcW w:w="4672" w:type="dxa"/>
+          </w:tcPr>
+          <w:p>
+            <w:pPr>
+              <w:spacing w:line="240" w:lineRule="auto"/>
+              <w:ind w:firstLine="0"/>
+              <w:jc w:val="left"/>
+              <w:rPr>
+                <w:sz w:val="20"/>
+                <w:szCs w:val="20"/>
+              </w:rPr>
+            </w:pPr>
+            <w:proofErr w:type="spellStart"/>
+            <w:r>
+              <w:rPr>
+                <w:sz w:val="20"/>
+                <w:szCs w:val="20"/>
+              </w:rPr>
+              <w:t>BlackBox</w:t>
+            </w:r>
+            <w:proofErr w:type="spellEnd"/>
           </w:p>
         </w:tc>
       </w:tr>
@@ -13659,7 +13958,13 @@
           <w:rPr>
             <w:noProof/>
           </w:rPr>
-          <w:t>21</w:t>
+          <w:t>2</w:t>
+        </w:r>
+        <w:r>
+          <w:rPr>
+            <w:noProof/>
+          </w:rPr>
+          <w:t>1</w:t>
         </w:r>
         <w:r>
           <w:rPr>

</xml_diff>